<commit_message>
Multiple changes made throughout the day. All noted in the Final_Project_Process_documentation. Completed the unit testing, GUI testing, all is documented in the same document. All files present in the Final_Project.zip
</commit_message>
<xml_diff>
--- a/Final_Project_Process_documentation.docx
+++ b/Final_Project_Process_documentation.docx
@@ -107,18 +107,8 @@
           <w:sz w:val="24"/>
           <w:szCs w:val="24"/>
         </w:rPr>
-        <w:t xml:space="preserve">Name of the application: </w:t>
-      </w:r>
-      <w:proofErr w:type="spellStart"/>
-      <w:r>
-        <w:rPr>
-          <w:rFonts w:ascii="Times New Roman" w:hAnsi="Times New Roman" w:cs="Times New Roman"/>
-          <w:sz w:val="24"/>
-          <w:szCs w:val="24"/>
-        </w:rPr>
-        <w:t>FurBabyBoarding</w:t>
-      </w:r>
-      <w:proofErr w:type="spellEnd"/>
+        <w:t>Name of the application: FurBabyBoarding</w:t>
+      </w:r>
     </w:p>
     <w:p>
       <w:pPr>
@@ -826,18 +816,8 @@
           <w:sz w:val="24"/>
           <w:szCs w:val="24"/>
         </w:rPr>
-        <w:t>In/</w:t>
-      </w:r>
-      <w:proofErr w:type="gramStart"/>
-      <w:r>
-        <w:rPr>
-          <w:rFonts w:ascii="Times New Roman" w:hAnsi="Times New Roman" w:cs="Times New Roman"/>
-          <w:sz w:val="24"/>
-          <w:szCs w:val="24"/>
-        </w:rPr>
-        <w:t>Out :</w:t>
-      </w:r>
-      <w:proofErr w:type="gramEnd"/>
+        <w:t>In/Out :</w:t>
+      </w:r>
     </w:p>
     <w:p>
       <w:pPr>
@@ -1115,25 +1095,7 @@
           <w:sz w:val="28"/>
           <w:szCs w:val="28"/>
         </w:rPr>
-        <w:t xml:space="preserve">I still have to create functions to calculate current </w:t>
-      </w:r>
-      <w:proofErr w:type="gramStart"/>
-      <w:r>
-        <w:rPr>
-          <w:rFonts w:ascii="Times New Roman" w:hAnsi="Times New Roman" w:cs="Times New Roman"/>
-          <w:sz w:val="28"/>
-          <w:szCs w:val="28"/>
-        </w:rPr>
-        <w:t>boarders</w:t>
-      </w:r>
-      <w:proofErr w:type="gramEnd"/>
-      <w:r>
-        <w:rPr>
-          <w:rFonts w:ascii="Times New Roman" w:hAnsi="Times New Roman" w:cs="Times New Roman"/>
-          <w:sz w:val="28"/>
-          <w:szCs w:val="28"/>
-        </w:rPr>
-        <w:t xml:space="preserve"> vs incoming, which will react with either providing the input window or show warning and ask to proceed.</w:t>
+        <w:t>I still have to create functions to calculate current boarders vs incoming, which will react with either providing the input window or show warning and ask to proceed.</w:t>
       </w:r>
     </w:p>
     <w:p>
@@ -1245,35 +1207,15 @@
           <w:sz w:val="28"/>
           <w:szCs w:val="28"/>
         </w:rPr>
-        <w:t xml:space="preserve">Fielded -&gt; Creates set of fields to represent available runs instead of showing them within the </w:t>
-      </w:r>
-      <w:proofErr w:type="spellStart"/>
-      <w:proofErr w:type="gramStart"/>
-      <w:r>
-        <w:rPr>
-          <w:rFonts w:ascii="Times New Roman" w:hAnsi="Times New Roman" w:cs="Times New Roman"/>
-          <w:sz w:val="28"/>
-          <w:szCs w:val="28"/>
-        </w:rPr>
-        <w:t>button.</w:t>
-      </w:r>
-      <w:r>
-        <w:rPr>
-          <w:rFonts w:ascii="Times New Roman" w:hAnsi="Times New Roman" w:cs="Times New Roman"/>
-          <w:sz w:val="28"/>
-          <w:szCs w:val="28"/>
-        </w:rPr>
-        <w:t>Updates</w:t>
-      </w:r>
-      <w:proofErr w:type="spellEnd"/>
-      <w:proofErr w:type="gramEnd"/>
-      <w:r>
-        <w:rPr>
-          <w:rFonts w:ascii="Times New Roman" w:hAnsi="Times New Roman" w:cs="Times New Roman"/>
-          <w:sz w:val="28"/>
-          <w:szCs w:val="28"/>
-        </w:rPr>
-        <w:t xml:space="preserve"> made today:</w:t>
+        <w:t>Fielded -&gt; Creates set of fields to represent available runs instead of showing them within the button.</w:t>
+      </w:r>
+      <w:r>
+        <w:rPr>
+          <w:rFonts w:ascii="Times New Roman" w:hAnsi="Times New Roman" w:cs="Times New Roman"/>
+          <w:sz w:val="28"/>
+          <w:szCs w:val="28"/>
+        </w:rPr>
+        <w:t>Updates made today:</w:t>
       </w:r>
     </w:p>
     <w:p>
@@ -1399,23 +1341,13 @@
           <w:szCs w:val="28"/>
         </w:rPr>
       </w:pPr>
-      <w:proofErr w:type="spellStart"/>
-      <w:r>
-        <w:rPr>
-          <w:rFonts w:ascii="Times New Roman" w:hAnsi="Times New Roman" w:cs="Times New Roman"/>
-          <w:sz w:val="28"/>
-          <w:szCs w:val="28"/>
-        </w:rPr>
-        <w:t>Spots_available</w:t>
-      </w:r>
-      <w:proofErr w:type="spellEnd"/>
-      <w:r>
-        <w:rPr>
-          <w:rFonts w:ascii="Times New Roman" w:hAnsi="Times New Roman" w:cs="Times New Roman"/>
-          <w:sz w:val="28"/>
-          <w:szCs w:val="28"/>
-        </w:rPr>
-        <w:t xml:space="preserve"> -&gt; Checks the suites in dictionary</w:t>
+      <w:r>
+        <w:rPr>
+          <w:rFonts w:ascii="Times New Roman" w:hAnsi="Times New Roman" w:cs="Times New Roman"/>
+          <w:sz w:val="28"/>
+          <w:szCs w:val="28"/>
+        </w:rPr>
+        <w:t>Spots_available -&gt; Checks the suites in dictionary</w:t>
       </w:r>
       <w:r>
         <w:rPr>
@@ -1464,25 +1396,7 @@
           <w:sz w:val="28"/>
           <w:szCs w:val="28"/>
         </w:rPr>
-        <w:t>Moved the READme.txt file to new folder (</w:t>
-      </w:r>
-      <w:proofErr w:type="spellStart"/>
-      <w:r>
-        <w:rPr>
-          <w:rFonts w:ascii="Times New Roman" w:hAnsi="Times New Roman" w:cs="Times New Roman"/>
-          <w:sz w:val="28"/>
-          <w:szCs w:val="28"/>
-        </w:rPr>
-        <w:t>FurryResources</w:t>
-      </w:r>
-      <w:proofErr w:type="spellEnd"/>
-      <w:r>
-        <w:rPr>
-          <w:rFonts w:ascii="Times New Roman" w:hAnsi="Times New Roman" w:cs="Times New Roman"/>
-          <w:sz w:val="28"/>
-          <w:szCs w:val="28"/>
-        </w:rPr>
-        <w:t>)</w:t>
+        <w:t>Moved the READme.txt file to new folder (FurryResources)</w:t>
       </w:r>
     </w:p>
     <w:p>
@@ -1590,25 +1504,7 @@
           <w:sz w:val="28"/>
           <w:szCs w:val="28"/>
         </w:rPr>
-        <w:t xml:space="preserve">Made the App class </w:t>
-      </w:r>
-      <w:proofErr w:type="spellStart"/>
-      <w:r>
-        <w:rPr>
-          <w:rFonts w:ascii="Times New Roman" w:hAnsi="Times New Roman" w:cs="Times New Roman"/>
-          <w:sz w:val="28"/>
-          <w:szCs w:val="28"/>
-        </w:rPr>
-        <w:t>UserInput’s</w:t>
-      </w:r>
-      <w:proofErr w:type="spellEnd"/>
-      <w:r>
-        <w:rPr>
-          <w:rFonts w:ascii="Times New Roman" w:hAnsi="Times New Roman" w:cs="Times New Roman"/>
-          <w:sz w:val="28"/>
-          <w:szCs w:val="28"/>
-        </w:rPr>
-        <w:t xml:space="preserve"> class subclass</w:t>
+        <w:t>Made the App class UserInput’s class subclass</w:t>
       </w:r>
     </w:p>
     <w:p>
@@ -1654,25 +1550,7 @@
           <w:sz w:val="28"/>
           <w:szCs w:val="28"/>
         </w:rPr>
-        <w:t xml:space="preserve">Collapsed 2 functions for help window into a single </w:t>
-      </w:r>
-      <w:proofErr w:type="spellStart"/>
-      <w:r>
-        <w:rPr>
-          <w:rFonts w:ascii="Times New Roman" w:hAnsi="Times New Roman" w:cs="Times New Roman"/>
-          <w:sz w:val="28"/>
-          <w:szCs w:val="28"/>
-        </w:rPr>
-        <w:t>get_help</w:t>
-      </w:r>
-      <w:proofErr w:type="spellEnd"/>
-      <w:r>
-        <w:rPr>
-          <w:rFonts w:ascii="Times New Roman" w:hAnsi="Times New Roman" w:cs="Times New Roman"/>
-          <w:sz w:val="28"/>
-          <w:szCs w:val="28"/>
-        </w:rPr>
-        <w:t xml:space="preserve"> function</w:t>
+        <w:t>Collapsed 2 functions for help window into a single get_help function</w:t>
       </w:r>
     </w:p>
     <w:p>
@@ -1718,16 +1596,7 @@
           <w:sz w:val="28"/>
           <w:szCs w:val="28"/>
         </w:rPr>
-        <w:t>Changing the name of this document to “</w:t>
-      </w:r>
-      <w:proofErr w:type="spellStart"/>
-      <w:r>
-        <w:rPr>
-          <w:rFonts w:ascii="Times New Roman" w:hAnsi="Times New Roman" w:cs="Times New Roman"/>
-          <w:sz w:val="28"/>
-          <w:szCs w:val="28"/>
-        </w:rPr>
-        <w:t>Final_Project_</w:t>
+        <w:t>Changing the name of this document to “Final_Project_</w:t>
       </w:r>
       <w:r>
         <w:rPr>
@@ -1737,7 +1606,6 @@
         </w:rPr>
         <w:t>Process_documentation</w:t>
       </w:r>
-      <w:proofErr w:type="spellEnd"/>
       <w:r>
         <w:rPr>
           <w:rFonts w:ascii="Times New Roman" w:hAnsi="Times New Roman" w:cs="Times New Roman"/>
@@ -1752,6 +1620,2097 @@
         <w:spacing w:line="480" w:lineRule="auto"/>
         <w:rPr>
           <w:rFonts w:ascii="Times New Roman" w:hAnsi="Times New Roman" w:cs="Times New Roman"/>
+          <w:sz w:val="28"/>
+          <w:szCs w:val="28"/>
+        </w:rPr>
+      </w:pPr>
+      <w:r>
+        <w:rPr>
+          <w:rFonts w:ascii="Times New Roman" w:hAnsi="Times New Roman" w:cs="Times New Roman"/>
+          <w:sz w:val="28"/>
+          <w:szCs w:val="28"/>
+        </w:rPr>
+        <w:lastRenderedPageBreak/>
+        <w:t>Finalization update:</w:t>
+      </w:r>
+    </w:p>
+    <w:p>
+      <w:pPr>
+        <w:pStyle w:val="ListParagraph"/>
+        <w:numPr>
+          <w:ilvl w:val="0"/>
+          <w:numId w:val="5"/>
+        </w:numPr>
+        <w:spacing w:line="480" w:lineRule="auto"/>
+        <w:rPr>
+          <w:rFonts w:ascii="Times New Roman" w:hAnsi="Times New Roman" w:cs="Times New Roman"/>
+          <w:sz w:val="28"/>
+          <w:szCs w:val="28"/>
+        </w:rPr>
+      </w:pPr>
+      <w:r>
+        <w:rPr>
+          <w:rFonts w:ascii="Times New Roman" w:hAnsi="Times New Roman" w:cs="Times New Roman"/>
+          <w:sz w:val="28"/>
+          <w:szCs w:val="28"/>
+        </w:rPr>
+        <w:t>Added second picture within the help window</w:t>
+      </w:r>
+    </w:p>
+    <w:p>
+      <w:pPr>
+        <w:pStyle w:val="ListParagraph"/>
+        <w:numPr>
+          <w:ilvl w:val="0"/>
+          <w:numId w:val="5"/>
+        </w:numPr>
+        <w:spacing w:line="480" w:lineRule="auto"/>
+        <w:rPr>
+          <w:rFonts w:ascii="Times New Roman" w:hAnsi="Times New Roman" w:cs="Times New Roman"/>
+          <w:sz w:val="28"/>
+          <w:szCs w:val="28"/>
+        </w:rPr>
+      </w:pPr>
+      <w:r>
+        <w:rPr>
+          <w:rFonts w:ascii="Times New Roman" w:hAnsi="Times New Roman" w:cs="Times New Roman"/>
+          <w:sz w:val="28"/>
+          <w:szCs w:val="28"/>
+        </w:rPr>
+        <w:t>Reconfigured all buttons to follow correct logic</w:t>
+      </w:r>
+    </w:p>
+    <w:p>
+      <w:pPr>
+        <w:pStyle w:val="ListParagraph"/>
+        <w:numPr>
+          <w:ilvl w:val="0"/>
+          <w:numId w:val="5"/>
+        </w:numPr>
+        <w:spacing w:line="480" w:lineRule="auto"/>
+        <w:rPr>
+          <w:rFonts w:ascii="Times New Roman" w:hAnsi="Times New Roman" w:cs="Times New Roman"/>
+          <w:sz w:val="28"/>
+          <w:szCs w:val="28"/>
+        </w:rPr>
+      </w:pPr>
+      <w:r>
+        <w:rPr>
+          <w:rFonts w:ascii="Times New Roman" w:hAnsi="Times New Roman" w:cs="Times New Roman"/>
+          <w:sz w:val="28"/>
+          <w:szCs w:val="28"/>
+        </w:rPr>
+        <w:t>Created additional functions within Reaction function:</w:t>
+      </w:r>
+    </w:p>
+    <w:p>
+      <w:pPr>
+        <w:pStyle w:val="ListParagraph"/>
+        <w:numPr>
+          <w:ilvl w:val="1"/>
+          <w:numId w:val="5"/>
+        </w:numPr>
+        <w:spacing w:line="480" w:lineRule="auto"/>
+        <w:rPr>
+          <w:rFonts w:ascii="Times New Roman" w:hAnsi="Times New Roman" w:cs="Times New Roman"/>
+          <w:sz w:val="28"/>
+          <w:szCs w:val="28"/>
+        </w:rPr>
+      </w:pPr>
+      <w:r>
+        <w:rPr>
+          <w:rFonts w:ascii="Times New Roman" w:hAnsi="Times New Roman" w:cs="Times New Roman"/>
+          <w:sz w:val="28"/>
+          <w:szCs w:val="28"/>
+        </w:rPr>
+        <w:t>Clear_entry =&gt; provides a means to clear entry/display field</w:t>
+      </w:r>
+    </w:p>
+    <w:p>
+      <w:pPr>
+        <w:pStyle w:val="ListParagraph"/>
+        <w:numPr>
+          <w:ilvl w:val="1"/>
+          <w:numId w:val="5"/>
+        </w:numPr>
+        <w:spacing w:line="480" w:lineRule="auto"/>
+        <w:rPr>
+          <w:rFonts w:ascii="Times New Roman" w:hAnsi="Times New Roman" w:cs="Times New Roman"/>
+          <w:sz w:val="28"/>
+          <w:szCs w:val="28"/>
+        </w:rPr>
+      </w:pPr>
+      <w:r>
+        <w:rPr>
+          <w:rFonts w:ascii="Times New Roman" w:hAnsi="Times New Roman" w:cs="Times New Roman"/>
+          <w:sz w:val="28"/>
+          <w:szCs w:val="28"/>
+        </w:rPr>
+        <w:t>Processing_input =&gt; provides a interface to UserInput Class’ date_format function, provides logic to display messages to user, and calls on entry widget when applicable.</w:t>
+      </w:r>
+    </w:p>
+    <w:p>
+      <w:pPr>
+        <w:pStyle w:val="ListParagraph"/>
+        <w:numPr>
+          <w:ilvl w:val="0"/>
+          <w:numId w:val="5"/>
+        </w:numPr>
+        <w:spacing w:line="480" w:lineRule="auto"/>
+        <w:rPr>
+          <w:rFonts w:ascii="Times New Roman" w:hAnsi="Times New Roman" w:cs="Times New Roman"/>
+          <w:sz w:val="28"/>
+          <w:szCs w:val="28"/>
+        </w:rPr>
+      </w:pPr>
+      <w:r>
+        <w:rPr>
+          <w:rFonts w:ascii="Times New Roman" w:hAnsi="Times New Roman" w:cs="Times New Roman"/>
+          <w:sz w:val="28"/>
+          <w:szCs w:val="28"/>
+        </w:rPr>
+        <w:t>Modified the prompts dictionary to include message for empty input after migrating the directory from an isolated class into the App class</w:t>
+      </w:r>
+    </w:p>
+    <w:p>
+      <w:pPr>
+        <w:pStyle w:val="ListParagraph"/>
+        <w:numPr>
+          <w:ilvl w:val="0"/>
+          <w:numId w:val="5"/>
+        </w:numPr>
+        <w:spacing w:line="480" w:lineRule="auto"/>
+        <w:rPr>
+          <w:rFonts w:ascii="Times New Roman" w:hAnsi="Times New Roman" w:cs="Times New Roman"/>
+          <w:sz w:val="28"/>
+          <w:szCs w:val="28"/>
+        </w:rPr>
+      </w:pPr>
+      <w:r>
+        <w:rPr>
+          <w:rFonts w:ascii="Times New Roman" w:hAnsi="Times New Roman" w:cs="Times New Roman"/>
+          <w:sz w:val="28"/>
+          <w:szCs w:val="28"/>
+        </w:rPr>
+        <w:t>Swapped pictures within the GUI</w:t>
+      </w:r>
+    </w:p>
+    <w:p>
+      <w:pPr>
+        <w:pStyle w:val="ListParagraph"/>
+        <w:numPr>
+          <w:ilvl w:val="0"/>
+          <w:numId w:val="5"/>
+        </w:numPr>
+        <w:spacing w:line="480" w:lineRule="auto"/>
+        <w:rPr>
+          <w:rFonts w:ascii="Times New Roman" w:hAnsi="Times New Roman" w:cs="Times New Roman"/>
+          <w:sz w:val="28"/>
+          <w:szCs w:val="28"/>
+        </w:rPr>
+      </w:pPr>
+      <w:r>
+        <w:rPr>
+          <w:rFonts w:ascii="Times New Roman" w:hAnsi="Times New Roman" w:cs="Times New Roman"/>
+          <w:sz w:val="28"/>
+          <w:szCs w:val="28"/>
+        </w:rPr>
+        <w:t>Cleared up pseudo code and updated in-code documentation</w:t>
+      </w:r>
+    </w:p>
+    <w:p>
+      <w:pPr>
+        <w:pStyle w:val="ListParagraph"/>
+        <w:numPr>
+          <w:ilvl w:val="0"/>
+          <w:numId w:val="5"/>
+        </w:numPr>
+        <w:spacing w:line="480" w:lineRule="auto"/>
+        <w:rPr>
+          <w:rFonts w:ascii="Times New Roman" w:hAnsi="Times New Roman" w:cs="Times New Roman"/>
+          <w:sz w:val="28"/>
+          <w:szCs w:val="28"/>
+        </w:rPr>
+      </w:pPr>
+      <w:r>
+        <w:rPr>
+          <w:rFonts w:ascii="Times New Roman" w:hAnsi="Times New Roman" w:cs="Times New Roman"/>
+          <w:sz w:val="28"/>
+          <w:szCs w:val="28"/>
+        </w:rPr>
+        <w:t>Rearranged functions to follow logical use.</w:t>
+      </w:r>
+    </w:p>
+    <w:p>
+      <w:pPr>
+        <w:pStyle w:val="ListParagraph"/>
+        <w:numPr>
+          <w:ilvl w:val="0"/>
+          <w:numId w:val="5"/>
+        </w:numPr>
+        <w:spacing w:line="480" w:lineRule="auto"/>
+        <w:rPr>
+          <w:rFonts w:ascii="Times New Roman" w:hAnsi="Times New Roman" w:cs="Times New Roman"/>
+          <w:sz w:val="28"/>
+          <w:szCs w:val="28"/>
+        </w:rPr>
+      </w:pPr>
+      <w:r>
+        <w:rPr>
+          <w:rFonts w:ascii="Times New Roman" w:hAnsi="Times New Roman" w:cs="Times New Roman"/>
+          <w:sz w:val="28"/>
+          <w:szCs w:val="28"/>
+        </w:rPr>
+        <w:t>Added empty entry verification to the date_format function in the UserInput class</w:t>
+      </w:r>
+    </w:p>
+    <w:p>
+      <w:pPr>
+        <w:pStyle w:val="ListParagraph"/>
+        <w:numPr>
+          <w:ilvl w:val="0"/>
+          <w:numId w:val="5"/>
+        </w:numPr>
+        <w:spacing w:line="480" w:lineRule="auto"/>
+        <w:rPr>
+          <w:rFonts w:ascii="Times New Roman" w:hAnsi="Times New Roman" w:cs="Times New Roman"/>
+          <w:sz w:val="28"/>
+          <w:szCs w:val="28"/>
+        </w:rPr>
+      </w:pPr>
+      <w:r>
+        <w:rPr>
+          <w:rFonts w:ascii="Times New Roman" w:hAnsi="Times New Roman" w:cs="Times New Roman"/>
+          <w:sz w:val="28"/>
+          <w:szCs w:val="28"/>
+        </w:rPr>
+        <w:t>Modified processing_input function to display date entered, after verification in user friendly format</w:t>
+      </w:r>
+    </w:p>
+    <w:p>
+      <w:pPr>
+        <w:spacing w:line="480" w:lineRule="auto"/>
+        <w:rPr>
+          <w:rFonts w:ascii="Times New Roman" w:hAnsi="Times New Roman" w:cs="Times New Roman"/>
+          <w:sz w:val="28"/>
+          <w:szCs w:val="28"/>
+        </w:rPr>
+      </w:pPr>
+    </w:p>
+    <w:p>
+      <w:pPr>
+        <w:spacing w:line="480" w:lineRule="auto"/>
+        <w:rPr>
+          <w:rFonts w:ascii="Times New Roman" w:hAnsi="Times New Roman" w:cs="Times New Roman"/>
+          <w:sz w:val="28"/>
+          <w:szCs w:val="28"/>
+        </w:rPr>
+      </w:pPr>
+    </w:p>
+    <w:p>
+      <w:pPr>
+        <w:spacing w:line="480" w:lineRule="auto"/>
+        <w:rPr>
+          <w:rFonts w:ascii="Times New Roman" w:hAnsi="Times New Roman" w:cs="Times New Roman"/>
+          <w:sz w:val="28"/>
+          <w:szCs w:val="28"/>
+        </w:rPr>
+      </w:pPr>
+      <w:r>
+        <w:rPr>
+          <w:rFonts w:ascii="Times New Roman" w:hAnsi="Times New Roman" w:cs="Times New Roman"/>
+          <w:sz w:val="28"/>
+          <w:szCs w:val="28"/>
+        </w:rPr>
+        <w:lastRenderedPageBreak/>
+        <w:t>Content of the READme.txt file:</w:t>
+      </w:r>
+    </w:p>
+    <w:p>
+      <w:pPr>
+        <w:spacing w:line="480" w:lineRule="auto"/>
+        <w:rPr>
+          <w:rFonts w:ascii="Times New Roman" w:hAnsi="Times New Roman" w:cs="Times New Roman"/>
+          <w:sz w:val="28"/>
+          <w:szCs w:val="28"/>
+        </w:rPr>
+      </w:pPr>
+      <w:r>
+        <w:rPr>
+          <w:rFonts w:ascii="Times New Roman" w:hAnsi="Times New Roman" w:cs="Times New Roman"/>
+          <w:sz w:val="28"/>
+          <w:szCs w:val="28"/>
+        </w:rPr>
+        <w:t>Program: FurBabyBoarding.py</w:t>
+      </w:r>
+    </w:p>
+    <w:p>
+      <w:pPr>
+        <w:spacing w:line="480" w:lineRule="auto"/>
+        <w:rPr>
+          <w:rFonts w:ascii="Times New Roman" w:hAnsi="Times New Roman" w:cs="Times New Roman"/>
+          <w:sz w:val="28"/>
+          <w:szCs w:val="28"/>
+        </w:rPr>
+      </w:pPr>
+      <w:r>
+        <w:rPr>
+          <w:rFonts w:ascii="Times New Roman" w:hAnsi="Times New Roman" w:cs="Times New Roman"/>
+          <w:sz w:val="28"/>
+          <w:szCs w:val="28"/>
+        </w:rPr>
+        <w:t>Author: Tomi Simic</w:t>
+      </w:r>
+    </w:p>
+    <w:p>
+      <w:pPr>
+        <w:spacing w:line="480" w:lineRule="auto"/>
+        <w:rPr>
+          <w:rFonts w:ascii="Times New Roman" w:hAnsi="Times New Roman" w:cs="Times New Roman"/>
+          <w:sz w:val="28"/>
+          <w:szCs w:val="28"/>
+        </w:rPr>
+      </w:pPr>
+      <w:r>
+        <w:rPr>
+          <w:rFonts w:ascii="Times New Roman" w:hAnsi="Times New Roman" w:cs="Times New Roman"/>
+          <w:sz w:val="28"/>
+          <w:szCs w:val="28"/>
+        </w:rPr>
+        <w:t>Last date modified: 2024-03-09</w:t>
+      </w:r>
+    </w:p>
+    <w:p>
+      <w:pPr>
+        <w:spacing w:line="480" w:lineRule="auto"/>
+        <w:rPr>
+          <w:rFonts w:ascii="Times New Roman" w:hAnsi="Times New Roman" w:cs="Times New Roman"/>
+          <w:sz w:val="28"/>
+          <w:szCs w:val="28"/>
+        </w:rPr>
+      </w:pPr>
+      <w:r>
+        <w:rPr>
+          <w:rFonts w:ascii="Times New Roman" w:hAnsi="Times New Roman" w:cs="Times New Roman"/>
+          <w:sz w:val="28"/>
+          <w:szCs w:val="28"/>
+        </w:rPr>
+        <w:t>Use case:</w:t>
+      </w:r>
+    </w:p>
+    <w:p>
+      <w:pPr>
+        <w:spacing w:line="480" w:lineRule="auto"/>
+        <w:rPr>
+          <w:rFonts w:ascii="Times New Roman" w:hAnsi="Times New Roman" w:cs="Times New Roman"/>
+          <w:sz w:val="28"/>
+          <w:szCs w:val="28"/>
+        </w:rPr>
+      </w:pPr>
+      <w:r>
+        <w:rPr>
+          <w:rFonts w:ascii="Times New Roman" w:hAnsi="Times New Roman" w:cs="Times New Roman"/>
+          <w:sz w:val="28"/>
+          <w:szCs w:val="28"/>
+        </w:rPr>
+        <w:t>This program is used to keep track of available runs inside a</w:t>
+      </w:r>
+      <w:r>
+        <w:rPr>
+          <w:rFonts w:ascii="Times New Roman" w:hAnsi="Times New Roman" w:cs="Times New Roman"/>
+          <w:sz w:val="28"/>
+          <w:szCs w:val="28"/>
+        </w:rPr>
+        <w:t>n</w:t>
+      </w:r>
+      <w:r>
+        <w:rPr>
+          <w:rFonts w:ascii="Times New Roman" w:hAnsi="Times New Roman" w:cs="Times New Roman"/>
+          <w:sz w:val="28"/>
+          <w:szCs w:val="28"/>
+        </w:rPr>
+        <w:t xml:space="preserve"> animal boarding </w:t>
+      </w:r>
+    </w:p>
+    <w:p>
+      <w:pPr>
+        <w:spacing w:line="480" w:lineRule="auto"/>
+        <w:rPr>
+          <w:rFonts w:ascii="Times New Roman" w:hAnsi="Times New Roman" w:cs="Times New Roman"/>
+          <w:sz w:val="28"/>
+          <w:szCs w:val="28"/>
+        </w:rPr>
+      </w:pPr>
+      <w:r>
+        <w:rPr>
+          <w:rFonts w:ascii="Times New Roman" w:hAnsi="Times New Roman" w:cs="Times New Roman"/>
+          <w:sz w:val="28"/>
+          <w:szCs w:val="28"/>
+        </w:rPr>
+        <w:t xml:space="preserve">facility. The GUI is providing the means to gather user selection while </w:t>
+      </w:r>
+    </w:p>
+    <w:p>
+      <w:pPr>
+        <w:pBdr>
+          <w:bottom w:val="single" w:sz="12" w:space="1" w:color="auto"/>
+        </w:pBdr>
+        <w:spacing w:line="480" w:lineRule="auto"/>
+        <w:rPr>
+          <w:rFonts w:ascii="Times New Roman" w:hAnsi="Times New Roman" w:cs="Times New Roman"/>
+          <w:sz w:val="28"/>
+          <w:szCs w:val="28"/>
+        </w:rPr>
+      </w:pPr>
+      <w:r>
+        <w:rPr>
+          <w:rFonts w:ascii="Times New Roman" w:hAnsi="Times New Roman" w:cs="Times New Roman"/>
+          <w:sz w:val="28"/>
+          <w:szCs w:val="28"/>
+        </w:rPr>
+        <w:t>the verification algorithm checks user input for typos and logical errors.</w:t>
+      </w:r>
+    </w:p>
+    <w:p>
+      <w:pPr>
+        <w:spacing w:line="480" w:lineRule="auto"/>
+        <w:rPr>
+          <w:rFonts w:ascii="Times New Roman" w:hAnsi="Times New Roman" w:cs="Times New Roman"/>
+          <w:sz w:val="28"/>
+          <w:szCs w:val="28"/>
+        </w:rPr>
+      </w:pPr>
+      <w:r>
+        <w:rPr>
+          <w:rFonts w:ascii="Times New Roman" w:hAnsi="Times New Roman" w:cs="Times New Roman"/>
+          <w:sz w:val="28"/>
+          <w:szCs w:val="28"/>
+        </w:rPr>
+        <w:t>Instructions:</w:t>
+      </w:r>
+    </w:p>
+    <w:p>
+      <w:pPr>
+        <w:spacing w:line="480" w:lineRule="auto"/>
+        <w:rPr>
+          <w:rFonts w:ascii="Times New Roman" w:hAnsi="Times New Roman" w:cs="Times New Roman"/>
+          <w:sz w:val="28"/>
+          <w:szCs w:val="28"/>
+        </w:rPr>
+      </w:pPr>
+      <w:r>
+        <w:rPr>
+          <w:rFonts w:ascii="Times New Roman" w:hAnsi="Times New Roman" w:cs="Times New Roman"/>
+          <w:sz w:val="28"/>
+          <w:szCs w:val="28"/>
+        </w:rPr>
+        <w:tab/>
+        <w:t xml:space="preserve">The program is providing an interface that includes 10 dark red buttons for selection of type of run you would like to utilize for the boarding pet. Right beside the buttons is the field depicting the run availability, respectively. Aside from the Welcoming label in read, with the inscription “Welcome to FurBaby Boarding!”, you have the </w:t>
+      </w:r>
+      <w:r>
+        <w:rPr>
+          <w:rFonts w:ascii="Times New Roman" w:hAnsi="Times New Roman" w:cs="Times New Roman"/>
+          <w:sz w:val="28"/>
+          <w:szCs w:val="28"/>
+        </w:rPr>
+        <w:t xml:space="preserve">main </w:t>
+      </w:r>
+      <w:r>
+        <w:rPr>
+          <w:rFonts w:ascii="Times New Roman" w:hAnsi="Times New Roman" w:cs="Times New Roman"/>
+          <w:sz w:val="28"/>
+          <w:szCs w:val="28"/>
+        </w:rPr>
+        <w:t>display with the same inscription that also functions as an entry field.</w:t>
+      </w:r>
+    </w:p>
+    <w:p>
+      <w:pPr>
+        <w:spacing w:line="480" w:lineRule="auto"/>
+        <w:rPr>
+          <w:rFonts w:ascii="Times New Roman" w:hAnsi="Times New Roman" w:cs="Times New Roman"/>
+          <w:sz w:val="28"/>
+          <w:szCs w:val="28"/>
+        </w:rPr>
+      </w:pPr>
+      <w:r>
+        <w:rPr>
+          <w:rFonts w:ascii="Times New Roman" w:hAnsi="Times New Roman" w:cs="Times New Roman"/>
+          <w:sz w:val="28"/>
+          <w:szCs w:val="28"/>
+        </w:rPr>
+        <w:t>The steps you should take are as follows:</w:t>
+      </w:r>
+    </w:p>
+    <w:p>
+      <w:pPr>
+        <w:pStyle w:val="ListParagraph"/>
+        <w:numPr>
+          <w:ilvl w:val="0"/>
+          <w:numId w:val="7"/>
+        </w:numPr>
+        <w:spacing w:line="480" w:lineRule="auto"/>
+        <w:rPr>
+          <w:rFonts w:ascii="Times New Roman" w:hAnsi="Times New Roman" w:cs="Times New Roman"/>
+          <w:sz w:val="28"/>
+          <w:szCs w:val="28"/>
+        </w:rPr>
+      </w:pPr>
+      <w:r>
+        <w:rPr>
+          <w:rFonts w:ascii="Times New Roman" w:hAnsi="Times New Roman" w:cs="Times New Roman"/>
+          <w:sz w:val="28"/>
+          <w:szCs w:val="28"/>
+        </w:rPr>
+        <w:t>Click on the type of run to be utilized.</w:t>
+      </w:r>
+    </w:p>
+    <w:p>
+      <w:pPr>
+        <w:pStyle w:val="ListParagraph"/>
+        <w:numPr>
+          <w:ilvl w:val="0"/>
+          <w:numId w:val="7"/>
+        </w:numPr>
+        <w:spacing w:line="480" w:lineRule="auto"/>
+        <w:rPr>
+          <w:rFonts w:ascii="Times New Roman" w:hAnsi="Times New Roman" w:cs="Times New Roman"/>
+          <w:sz w:val="28"/>
+          <w:szCs w:val="28"/>
+        </w:rPr>
+      </w:pPr>
+      <w:r>
+        <w:rPr>
+          <w:rFonts w:ascii="Times New Roman" w:hAnsi="Times New Roman" w:cs="Times New Roman"/>
+          <w:sz w:val="28"/>
+          <w:szCs w:val="28"/>
+        </w:rPr>
+        <w:lastRenderedPageBreak/>
+        <w:t xml:space="preserve">This will </w:t>
+      </w:r>
+      <w:r>
+        <w:rPr>
+          <w:rFonts w:ascii="Times New Roman" w:hAnsi="Times New Roman" w:cs="Times New Roman"/>
+          <w:sz w:val="28"/>
+          <w:szCs w:val="28"/>
+        </w:rPr>
+        <w:t>show the change of available runs in the field adjacent to the button clicked. Also, the ‘Main Display’ field will now show instructions to be followed.</w:t>
+      </w:r>
+    </w:p>
+    <w:p>
+      <w:pPr>
+        <w:pStyle w:val="ListParagraph"/>
+        <w:numPr>
+          <w:ilvl w:val="0"/>
+          <w:numId w:val="7"/>
+        </w:numPr>
+        <w:spacing w:line="480" w:lineRule="auto"/>
+        <w:rPr>
+          <w:rFonts w:ascii="Times New Roman" w:hAnsi="Times New Roman" w:cs="Times New Roman"/>
+          <w:sz w:val="28"/>
+          <w:szCs w:val="28"/>
+        </w:rPr>
+      </w:pPr>
+      <w:r>
+        <w:rPr>
+          <w:rFonts w:ascii="Times New Roman" w:hAnsi="Times New Roman" w:cs="Times New Roman"/>
+          <w:sz w:val="28"/>
+          <w:szCs w:val="28"/>
+        </w:rPr>
+        <w:t>Click on the ‘Main Display’</w:t>
+      </w:r>
+    </w:p>
+    <w:p>
+      <w:pPr>
+        <w:pStyle w:val="ListParagraph"/>
+        <w:numPr>
+          <w:ilvl w:val="0"/>
+          <w:numId w:val="7"/>
+        </w:numPr>
+        <w:spacing w:line="480" w:lineRule="auto"/>
+        <w:rPr>
+          <w:rFonts w:ascii="Times New Roman" w:hAnsi="Times New Roman" w:cs="Times New Roman"/>
+          <w:sz w:val="28"/>
+          <w:szCs w:val="28"/>
+        </w:rPr>
+      </w:pPr>
+      <w:r>
+        <w:rPr>
+          <w:rFonts w:ascii="Times New Roman" w:hAnsi="Times New Roman" w:cs="Times New Roman"/>
+          <w:sz w:val="28"/>
+          <w:szCs w:val="28"/>
+        </w:rPr>
+        <w:t>Enter the day on which the pet will be leaving our boarding facility</w:t>
+      </w:r>
+    </w:p>
+    <w:p>
+      <w:pPr>
+        <w:pStyle w:val="ListParagraph"/>
+        <w:numPr>
+          <w:ilvl w:val="0"/>
+          <w:numId w:val="7"/>
+        </w:numPr>
+        <w:spacing w:line="480" w:lineRule="auto"/>
+        <w:rPr>
+          <w:rFonts w:ascii="Times New Roman" w:hAnsi="Times New Roman" w:cs="Times New Roman"/>
+          <w:sz w:val="28"/>
+          <w:szCs w:val="28"/>
+        </w:rPr>
+      </w:pPr>
+      <w:r>
+        <w:rPr>
+          <w:rFonts w:ascii="Times New Roman" w:hAnsi="Times New Roman" w:cs="Times New Roman"/>
+          <w:sz w:val="28"/>
+          <w:szCs w:val="28"/>
+        </w:rPr>
+        <w:t>Click on ‘Enter’ button. Please note that the button will remain disabled until you click on the run selection button!</w:t>
+      </w:r>
+    </w:p>
+    <w:p>
+      <w:pPr>
+        <w:pStyle w:val="ListParagraph"/>
+        <w:numPr>
+          <w:ilvl w:val="0"/>
+          <w:numId w:val="7"/>
+        </w:numPr>
+        <w:spacing w:line="480" w:lineRule="auto"/>
+        <w:rPr>
+          <w:rFonts w:ascii="Times New Roman" w:hAnsi="Times New Roman" w:cs="Times New Roman"/>
+          <w:sz w:val="28"/>
+          <w:szCs w:val="28"/>
+        </w:rPr>
+      </w:pPr>
+      <w:r>
+        <w:rPr>
+          <w:rFonts w:ascii="Times New Roman" w:hAnsi="Times New Roman" w:cs="Times New Roman"/>
+          <w:sz w:val="28"/>
+          <w:szCs w:val="28"/>
+        </w:rPr>
+        <w:t>Please utilize the date format: mm-dd-yyyy</w:t>
+      </w:r>
+    </w:p>
+    <w:p>
+      <w:pPr>
+        <w:pStyle w:val="ListParagraph"/>
+        <w:numPr>
+          <w:ilvl w:val="0"/>
+          <w:numId w:val="7"/>
+        </w:numPr>
+        <w:spacing w:line="480" w:lineRule="auto"/>
+        <w:rPr>
+          <w:rFonts w:ascii="Times New Roman" w:hAnsi="Times New Roman" w:cs="Times New Roman"/>
+          <w:sz w:val="28"/>
+          <w:szCs w:val="28"/>
+        </w:rPr>
+      </w:pPr>
+      <w:r>
+        <w:rPr>
+          <w:rFonts w:ascii="Times New Roman" w:hAnsi="Times New Roman" w:cs="Times New Roman"/>
+          <w:sz w:val="28"/>
+          <w:szCs w:val="28"/>
+        </w:rPr>
+        <w:t>If you make a mistake, the display field will prompt you with the instructions to be taken to correct it.</w:t>
+      </w:r>
+    </w:p>
+    <w:p>
+      <w:pPr>
+        <w:pStyle w:val="ListParagraph"/>
+        <w:numPr>
+          <w:ilvl w:val="0"/>
+          <w:numId w:val="7"/>
+        </w:numPr>
+        <w:spacing w:line="480" w:lineRule="auto"/>
+        <w:rPr>
+          <w:rFonts w:ascii="Times New Roman" w:hAnsi="Times New Roman" w:cs="Times New Roman"/>
+          <w:sz w:val="28"/>
+          <w:szCs w:val="28"/>
+        </w:rPr>
+      </w:pPr>
+      <w:r>
+        <w:rPr>
+          <w:rFonts w:ascii="Times New Roman" w:hAnsi="Times New Roman" w:cs="Times New Roman"/>
+          <w:sz w:val="28"/>
+          <w:szCs w:val="28"/>
+        </w:rPr>
+        <w:t>Once the correct date has been entered, you will be prompted to enter pet information and you will be provided with current date and time stamp that will be logged at a later time, automatically.</w:t>
+      </w:r>
+    </w:p>
+    <w:p>
+      <w:pPr>
+        <w:pStyle w:val="ListParagraph"/>
+        <w:numPr>
+          <w:ilvl w:val="0"/>
+          <w:numId w:val="7"/>
+        </w:numPr>
+        <w:spacing w:line="480" w:lineRule="auto"/>
+        <w:rPr>
+          <w:rFonts w:ascii="Times New Roman" w:hAnsi="Times New Roman" w:cs="Times New Roman"/>
+          <w:sz w:val="28"/>
+          <w:szCs w:val="28"/>
+        </w:rPr>
+      </w:pPr>
+      <w:r>
+        <w:rPr>
+          <w:rFonts w:ascii="Times New Roman" w:hAnsi="Times New Roman" w:cs="Times New Roman"/>
+          <w:sz w:val="28"/>
+          <w:szCs w:val="28"/>
+        </w:rPr>
+        <w:t>Click on ‘Save’ button to exit the screen and return to main interface for next pet boarding.</w:t>
+      </w:r>
+    </w:p>
+    <w:p>
+      <w:pPr>
+        <w:spacing w:line="480" w:lineRule="auto"/>
+        <w:rPr>
+          <w:rFonts w:ascii="Times New Roman" w:hAnsi="Times New Roman" w:cs="Times New Roman"/>
+          <w:sz w:val="28"/>
+          <w:szCs w:val="28"/>
+        </w:rPr>
+      </w:pPr>
+    </w:p>
+    <w:p>
+      <w:pPr>
+        <w:spacing w:line="480" w:lineRule="auto"/>
+        <w:rPr>
+          <w:rFonts w:ascii="Times New Roman" w:hAnsi="Times New Roman" w:cs="Times New Roman"/>
+          <w:sz w:val="28"/>
+          <w:szCs w:val="28"/>
+        </w:rPr>
+      </w:pPr>
+      <w:r>
+        <w:rPr>
+          <w:rFonts w:ascii="Times New Roman" w:hAnsi="Times New Roman" w:cs="Times New Roman"/>
+          <w:sz w:val="28"/>
+          <w:szCs w:val="28"/>
+        </w:rPr>
+        <w:t>Testing Unit:</w:t>
+      </w:r>
+    </w:p>
+    <w:p>
+      <w:pPr>
+        <w:pStyle w:val="ListParagraph"/>
+        <w:numPr>
+          <w:ilvl w:val="0"/>
+          <w:numId w:val="6"/>
+        </w:numPr>
+        <w:spacing w:line="480" w:lineRule="auto"/>
+        <w:rPr>
+          <w:rFonts w:ascii="Times New Roman" w:hAnsi="Times New Roman" w:cs="Times New Roman"/>
+          <w:sz w:val="28"/>
+          <w:szCs w:val="28"/>
+        </w:rPr>
+      </w:pPr>
+      <w:r>
+        <w:rPr>
+          <w:rFonts w:ascii="Times New Roman" w:hAnsi="Times New Roman" w:cs="Times New Roman"/>
+          <w:sz w:val="28"/>
+          <w:szCs w:val="28"/>
+        </w:rPr>
+        <w:t>Cleaned up the TestUnit.py utilized to test the user input verification</w:t>
+      </w:r>
+    </w:p>
+    <w:p>
+      <w:pPr>
+        <w:pStyle w:val="ListParagraph"/>
+        <w:numPr>
+          <w:ilvl w:val="0"/>
+          <w:numId w:val="6"/>
+        </w:numPr>
+        <w:spacing w:line="480" w:lineRule="auto"/>
+        <w:rPr>
+          <w:rFonts w:ascii="Times New Roman" w:hAnsi="Times New Roman" w:cs="Times New Roman"/>
+          <w:sz w:val="28"/>
+          <w:szCs w:val="28"/>
+        </w:rPr>
+      </w:pPr>
+      <w:r>
+        <w:rPr>
+          <w:rFonts w:ascii="Times New Roman" w:hAnsi="Times New Roman" w:cs="Times New Roman"/>
+          <w:sz w:val="28"/>
+          <w:szCs w:val="28"/>
+        </w:rPr>
+        <w:t>Used following inputs to test the code:</w:t>
+      </w:r>
+    </w:p>
+    <w:p>
+      <w:pPr>
+        <w:pStyle w:val="ListParagraph"/>
+        <w:numPr>
+          <w:ilvl w:val="1"/>
+          <w:numId w:val="6"/>
+        </w:numPr>
+        <w:spacing w:line="480" w:lineRule="auto"/>
+        <w:rPr>
+          <w:rFonts w:ascii="Times New Roman" w:hAnsi="Times New Roman" w:cs="Times New Roman"/>
+          <w:sz w:val="28"/>
+          <w:szCs w:val="28"/>
+        </w:rPr>
+      </w:pPr>
+      <w:r>
+        <w:rPr>
+          <w:rFonts w:ascii="Times New Roman" w:hAnsi="Times New Roman" w:cs="Times New Roman"/>
+          <w:sz w:val="28"/>
+          <w:szCs w:val="28"/>
+        </w:rPr>
+        <w:lastRenderedPageBreak/>
+        <w:t>45/45/45</w:t>
+      </w:r>
+    </w:p>
+    <w:p>
+      <w:pPr>
+        <w:pStyle w:val="ListParagraph"/>
+        <w:numPr>
+          <w:ilvl w:val="1"/>
+          <w:numId w:val="6"/>
+        </w:numPr>
+        <w:spacing w:line="480" w:lineRule="auto"/>
+        <w:rPr>
+          <w:rFonts w:ascii="Times New Roman" w:hAnsi="Times New Roman" w:cs="Times New Roman"/>
+          <w:sz w:val="28"/>
+          <w:szCs w:val="28"/>
+        </w:rPr>
+      </w:pPr>
+      <w:r>
+        <w:rPr>
+          <w:rFonts w:ascii="Times New Roman" w:hAnsi="Times New Roman" w:cs="Times New Roman"/>
+          <w:sz w:val="28"/>
+          <w:szCs w:val="28"/>
+        </w:rPr>
+        <w:t>Hoh-45-</w:t>
+      </w:r>
+    </w:p>
+    <w:p>
+      <w:pPr>
+        <w:pStyle w:val="ListParagraph"/>
+        <w:numPr>
+          <w:ilvl w:val="1"/>
+          <w:numId w:val="6"/>
+        </w:numPr>
+        <w:spacing w:line="480" w:lineRule="auto"/>
+        <w:rPr>
+          <w:rFonts w:ascii="Times New Roman" w:hAnsi="Times New Roman" w:cs="Times New Roman"/>
+          <w:sz w:val="28"/>
+          <w:szCs w:val="28"/>
+        </w:rPr>
+      </w:pPr>
+      <w:r>
+        <w:rPr>
+          <w:rFonts w:ascii="Times New Roman" w:hAnsi="Times New Roman" w:cs="Times New Roman"/>
+          <w:sz w:val="28"/>
+          <w:szCs w:val="28"/>
+        </w:rPr>
+        <w:t>Hoh-45-1245</w:t>
+      </w:r>
+    </w:p>
+    <w:p>
+      <w:pPr>
+        <w:pStyle w:val="ListParagraph"/>
+        <w:numPr>
+          <w:ilvl w:val="1"/>
+          <w:numId w:val="6"/>
+        </w:numPr>
+        <w:spacing w:line="480" w:lineRule="auto"/>
+        <w:rPr>
+          <w:rFonts w:ascii="Times New Roman" w:hAnsi="Times New Roman" w:cs="Times New Roman"/>
+          <w:sz w:val="28"/>
+          <w:szCs w:val="28"/>
+        </w:rPr>
+      </w:pPr>
+      <w:r>
+        <w:rPr>
+          <w:rFonts w:ascii="Times New Roman" w:hAnsi="Times New Roman" w:cs="Times New Roman"/>
+          <w:sz w:val="28"/>
+          <w:szCs w:val="28"/>
+        </w:rPr>
+        <w:t>12-32-1236</w:t>
+      </w:r>
+    </w:p>
+    <w:p>
+      <w:pPr>
+        <w:pStyle w:val="ListParagraph"/>
+        <w:numPr>
+          <w:ilvl w:val="1"/>
+          <w:numId w:val="6"/>
+        </w:numPr>
+        <w:spacing w:line="480" w:lineRule="auto"/>
+        <w:rPr>
+          <w:rFonts w:ascii="Times New Roman" w:hAnsi="Times New Roman" w:cs="Times New Roman"/>
+          <w:sz w:val="28"/>
+          <w:szCs w:val="28"/>
+        </w:rPr>
+      </w:pPr>
+      <w:r>
+        <w:rPr>
+          <w:rFonts w:ascii="Times New Roman" w:hAnsi="Times New Roman" w:cs="Times New Roman"/>
+          <w:sz w:val="28"/>
+          <w:szCs w:val="28"/>
+        </w:rPr>
+        <w:t>3-16-1245</w:t>
+      </w:r>
+    </w:p>
+    <w:p>
+      <w:pPr>
+        <w:pStyle w:val="ListParagraph"/>
+        <w:numPr>
+          <w:ilvl w:val="1"/>
+          <w:numId w:val="6"/>
+        </w:numPr>
+        <w:spacing w:line="480" w:lineRule="auto"/>
+        <w:rPr>
+          <w:rFonts w:ascii="Times New Roman" w:hAnsi="Times New Roman" w:cs="Times New Roman"/>
+          <w:sz w:val="28"/>
+          <w:szCs w:val="28"/>
+        </w:rPr>
+      </w:pPr>
+      <w:r>
+        <w:rPr>
+          <w:rFonts w:ascii="Times New Roman" w:hAnsi="Times New Roman" w:cs="Times New Roman"/>
+          <w:sz w:val="28"/>
+          <w:szCs w:val="28"/>
+        </w:rPr>
+        <w:t>3-16-2024 (to verify tuple return)</w:t>
+      </w:r>
+    </w:p>
+    <w:p>
+      <w:pPr>
+        <w:pStyle w:val="ListParagraph"/>
+        <w:numPr>
+          <w:ilvl w:val="1"/>
+          <w:numId w:val="6"/>
+        </w:numPr>
+        <w:spacing w:line="480" w:lineRule="auto"/>
+        <w:rPr>
+          <w:rFonts w:ascii="Times New Roman" w:hAnsi="Times New Roman" w:cs="Times New Roman"/>
+          <w:sz w:val="28"/>
+          <w:szCs w:val="28"/>
+        </w:rPr>
+      </w:pPr>
+      <w:r>
+        <w:rPr>
+          <w:rFonts w:ascii="Times New Roman" w:hAnsi="Times New Roman" w:cs="Times New Roman"/>
+          <w:sz w:val="28"/>
+          <w:szCs w:val="28"/>
+        </w:rPr>
+        <w:t>Empty entry</w:t>
+      </w:r>
+    </w:p>
+    <w:p>
+      <w:pPr>
+        <w:pStyle w:val="ListParagraph"/>
+        <w:numPr>
+          <w:ilvl w:val="0"/>
+          <w:numId w:val="6"/>
+        </w:numPr>
+        <w:spacing w:line="480" w:lineRule="auto"/>
+        <w:rPr>
+          <w:rFonts w:ascii="Times New Roman" w:hAnsi="Times New Roman" w:cs="Times New Roman"/>
+          <w:sz w:val="28"/>
+          <w:szCs w:val="28"/>
+        </w:rPr>
+      </w:pPr>
+      <w:r>
+        <w:rPr>
+          <w:rFonts w:ascii="Times New Roman" w:hAnsi="Times New Roman" w:cs="Times New Roman"/>
+          <w:sz w:val="28"/>
+          <w:szCs w:val="28"/>
+        </w:rPr>
+        <w:t>Manually tested the GUI</w:t>
+      </w:r>
+    </w:p>
+    <w:p>
+      <w:pPr>
+        <w:pStyle w:val="ListParagraph"/>
+        <w:numPr>
+          <w:ilvl w:val="1"/>
+          <w:numId w:val="6"/>
+        </w:numPr>
+        <w:spacing w:line="480" w:lineRule="auto"/>
+        <w:rPr>
+          <w:rFonts w:ascii="Times New Roman" w:hAnsi="Times New Roman" w:cs="Times New Roman"/>
+          <w:sz w:val="28"/>
+          <w:szCs w:val="28"/>
+        </w:rPr>
+      </w:pPr>
+      <w:r>
+        <w:rPr>
+          <w:rFonts w:ascii="Times New Roman" w:hAnsi="Times New Roman" w:cs="Times New Roman"/>
+          <w:sz w:val="28"/>
+          <w:szCs w:val="28"/>
+        </w:rPr>
+        <w:t xml:space="preserve"> by entering same values utilized in TestUnit.py for input verification</w:t>
+      </w:r>
+    </w:p>
+    <w:p>
+      <w:pPr>
+        <w:pStyle w:val="ListParagraph"/>
+        <w:numPr>
+          <w:ilvl w:val="1"/>
+          <w:numId w:val="6"/>
+        </w:numPr>
+        <w:spacing w:line="480" w:lineRule="auto"/>
+        <w:rPr>
+          <w:rFonts w:ascii="Times New Roman" w:hAnsi="Times New Roman" w:cs="Times New Roman"/>
+          <w:sz w:val="28"/>
+          <w:szCs w:val="28"/>
+        </w:rPr>
+      </w:pPr>
+      <w:r>
+        <w:rPr>
+          <w:rFonts w:ascii="Times New Roman" w:hAnsi="Times New Roman" w:cs="Times New Roman"/>
+          <w:sz w:val="28"/>
+          <w:szCs w:val="28"/>
+        </w:rPr>
+        <w:t>by clicking on ‘Return’ button for the display/input field</w:t>
+      </w:r>
+    </w:p>
+    <w:p>
+      <w:pPr>
+        <w:pStyle w:val="ListParagraph"/>
+        <w:numPr>
+          <w:ilvl w:val="1"/>
+          <w:numId w:val="6"/>
+        </w:numPr>
+        <w:spacing w:line="480" w:lineRule="auto"/>
+        <w:rPr>
+          <w:rFonts w:ascii="Times New Roman" w:hAnsi="Times New Roman" w:cs="Times New Roman"/>
+          <w:sz w:val="28"/>
+          <w:szCs w:val="28"/>
+        </w:rPr>
+      </w:pPr>
+      <w:r>
+        <w:rPr>
+          <w:rFonts w:ascii="Times New Roman" w:hAnsi="Times New Roman" w:cs="Times New Roman"/>
+          <w:sz w:val="28"/>
+          <w:szCs w:val="28"/>
+        </w:rPr>
+        <w:t>by clicking on buttons for each run, respectively</w:t>
+      </w:r>
+    </w:p>
+    <w:p>
+      <w:pPr>
+        <w:pStyle w:val="ListParagraph"/>
+        <w:numPr>
+          <w:ilvl w:val="1"/>
+          <w:numId w:val="6"/>
+        </w:numPr>
+        <w:spacing w:line="480" w:lineRule="auto"/>
+        <w:rPr>
+          <w:rFonts w:ascii="Times New Roman" w:hAnsi="Times New Roman" w:cs="Times New Roman"/>
+          <w:sz w:val="28"/>
+          <w:szCs w:val="28"/>
+        </w:rPr>
+      </w:pPr>
+      <w:r>
+        <w:rPr>
+          <w:rFonts w:ascii="Times New Roman" w:hAnsi="Times New Roman" w:cs="Times New Roman"/>
+          <w:sz w:val="28"/>
+          <w:szCs w:val="28"/>
+        </w:rPr>
+        <w:t>verified that logic follows up to the pet data input window through the ‘Save’ button which is still just closing but the logic is in place to replace that command with future command to save the input into database</w:t>
+      </w:r>
+    </w:p>
+    <w:p>
+      <w:pPr>
+        <w:pStyle w:val="ListParagraph"/>
+        <w:numPr>
+          <w:ilvl w:val="1"/>
+          <w:numId w:val="6"/>
+        </w:numPr>
+        <w:spacing w:line="480" w:lineRule="auto"/>
+        <w:rPr>
+          <w:rFonts w:ascii="Times New Roman" w:hAnsi="Times New Roman" w:cs="Times New Roman"/>
+          <w:sz w:val="28"/>
+          <w:szCs w:val="28"/>
+        </w:rPr>
+      </w:pPr>
+      <w:r>
+        <w:rPr>
+          <w:rFonts w:ascii="Times New Roman" w:hAnsi="Times New Roman" w:cs="Times New Roman"/>
+          <w:sz w:val="28"/>
+          <w:szCs w:val="28"/>
+        </w:rPr>
+        <w:t>verified that ‘User Manual’ button brings up the READme.txt file</w:t>
+      </w:r>
+    </w:p>
+    <w:p>
+      <w:pPr>
+        <w:rPr>
+          <w:rFonts w:ascii="Times New Roman" w:hAnsi="Times New Roman" w:cs="Times New Roman"/>
+          <w:sz w:val="24"/>
+          <w:szCs w:val="24"/>
+        </w:rPr>
+      </w:pPr>
+      <w:r>
+        <w:rPr>
+          <w:rFonts w:ascii="Times New Roman" w:hAnsi="Times New Roman" w:cs="Times New Roman"/>
+          <w:sz w:val="24"/>
+          <w:szCs w:val="24"/>
+        </w:rPr>
+        <w:br w:type="page"/>
+      </w:r>
+    </w:p>
+    <w:p>
+      <w:pPr>
+        <w:spacing w:line="480" w:lineRule="auto"/>
+        <w:rPr>
+          <w:rFonts w:ascii="Times New Roman" w:hAnsi="Times New Roman" w:cs="Times New Roman"/>
+          <w:sz w:val="24"/>
+          <w:szCs w:val="24"/>
+        </w:rPr>
+      </w:pPr>
+      <w:r>
+        <w:rPr>
+          <w:rFonts w:ascii="Times New Roman" w:hAnsi="Times New Roman" w:cs="Times New Roman"/>
+          <w:sz w:val="24"/>
+          <w:szCs w:val="24"/>
+        </w:rPr>
+        <w:lastRenderedPageBreak/>
+        <w:t>Testing results of the GUI:</w:t>
+      </w:r>
+    </w:p>
+    <w:p>
+      <w:pPr>
+        <w:spacing w:line="480" w:lineRule="auto"/>
+        <w:rPr>
+          <w:rFonts w:ascii="Times New Roman" w:hAnsi="Times New Roman" w:cs="Times New Roman"/>
+          <w:sz w:val="24"/>
+          <w:szCs w:val="24"/>
+        </w:rPr>
+      </w:pPr>
+      <w:r>
+        <w:rPr>
+          <w:rFonts w:ascii="Times New Roman" w:hAnsi="Times New Roman" w:cs="Times New Roman"/>
+          <w:sz w:val="24"/>
+          <w:szCs w:val="24"/>
+        </w:rPr>
+        <w:drawing>
+          <wp:inline distT="0" distB="0" distL="0" distR="0" wp14:anchorId="7A229D62" wp14:editId="560895BF">
+            <wp:extent cx="5943600" cy="2089785"/>
+            <wp:effectExtent l="0" t="0" r="0" b="5715"/>
+            <wp:docPr id="1939898561" name="Picture 1"/>
+            <wp:cNvGraphicFramePr>
+              <a:graphicFrameLocks xmlns:a="http://schemas.openxmlformats.org/drawingml/2006/main" noChangeAspect="1"/>
+            </wp:cNvGraphicFramePr>
+            <a:graphic xmlns:a="http://schemas.openxmlformats.org/drawingml/2006/main">
+              <a:graphicData uri="http://schemas.openxmlformats.org/drawingml/2006/picture">
+                <pic:pic xmlns:pic="http://schemas.openxmlformats.org/drawingml/2006/picture">
+                  <pic:nvPicPr>
+                    <pic:cNvPr id="1939898561" name=""/>
+                    <pic:cNvPicPr/>
+                  </pic:nvPicPr>
+                  <pic:blipFill>
+                    <a:blip r:embed="rId9"/>
+                    <a:stretch>
+                      <a:fillRect/>
+                    </a:stretch>
+                  </pic:blipFill>
+                  <pic:spPr>
+                    <a:xfrm>
+                      <a:off x="0" y="0"/>
+                      <a:ext cx="5943600" cy="2089785"/>
+                    </a:xfrm>
+                    <a:prstGeom prst="rect">
+                      <a:avLst/>
+                    </a:prstGeom>
+                  </pic:spPr>
+                </pic:pic>
+              </a:graphicData>
+            </a:graphic>
+          </wp:inline>
+        </w:drawing>
+      </w:r>
+    </w:p>
+    <w:p>
+      <w:pPr>
+        <w:spacing w:line="480" w:lineRule="auto"/>
+        <w:rPr>
+          <w:rFonts w:ascii="Times New Roman" w:hAnsi="Times New Roman" w:cs="Times New Roman"/>
+          <w:sz w:val="24"/>
+          <w:szCs w:val="24"/>
+        </w:rPr>
+      </w:pPr>
+      <w:r>
+        <w:rPr>
+          <w:rFonts w:ascii="Times New Roman" w:hAnsi="Times New Roman" w:cs="Times New Roman"/>
+          <w:sz w:val="24"/>
+          <w:szCs w:val="24"/>
+        </w:rPr>
+        <w:drawing>
+          <wp:inline distT="0" distB="0" distL="0" distR="0" wp14:anchorId="22BBFE5C" wp14:editId="19B6BA3E">
+            <wp:extent cx="5943600" cy="2080260"/>
+            <wp:effectExtent l="0" t="0" r="0" b="0"/>
+            <wp:docPr id="1435063248" name="Picture 1"/>
+            <wp:cNvGraphicFramePr>
+              <a:graphicFrameLocks xmlns:a="http://schemas.openxmlformats.org/drawingml/2006/main" noChangeAspect="1"/>
+            </wp:cNvGraphicFramePr>
+            <a:graphic xmlns:a="http://schemas.openxmlformats.org/drawingml/2006/main">
+              <a:graphicData uri="http://schemas.openxmlformats.org/drawingml/2006/picture">
+                <pic:pic xmlns:pic="http://schemas.openxmlformats.org/drawingml/2006/picture">
+                  <pic:nvPicPr>
+                    <pic:cNvPr id="1435063248" name=""/>
+                    <pic:cNvPicPr/>
+                  </pic:nvPicPr>
+                  <pic:blipFill>
+                    <a:blip r:embed="rId10"/>
+                    <a:stretch>
+                      <a:fillRect/>
+                    </a:stretch>
+                  </pic:blipFill>
+                  <pic:spPr>
+                    <a:xfrm>
+                      <a:off x="0" y="0"/>
+                      <a:ext cx="5943600" cy="2080260"/>
+                    </a:xfrm>
+                    <a:prstGeom prst="rect">
+                      <a:avLst/>
+                    </a:prstGeom>
+                  </pic:spPr>
+                </pic:pic>
+              </a:graphicData>
+            </a:graphic>
+          </wp:inline>
+        </w:drawing>
+      </w:r>
+    </w:p>
+    <w:p>
+      <w:pPr>
+        <w:spacing w:line="480" w:lineRule="auto"/>
+        <w:rPr>
+          <w:rFonts w:ascii="Times New Roman" w:hAnsi="Times New Roman" w:cs="Times New Roman"/>
+          <w:sz w:val="24"/>
+          <w:szCs w:val="24"/>
+        </w:rPr>
+      </w:pPr>
+      <w:r>
+        <w:rPr>
+          <w:rFonts w:ascii="Times New Roman" w:hAnsi="Times New Roman" w:cs="Times New Roman"/>
+          <w:sz w:val="24"/>
+          <w:szCs w:val="24"/>
+        </w:rPr>
+        <w:drawing>
+          <wp:inline distT="0" distB="0" distL="0" distR="0" wp14:anchorId="7818C561" wp14:editId="57BAD7B5">
+            <wp:extent cx="5943600" cy="2081530"/>
+            <wp:effectExtent l="0" t="0" r="0" b="0"/>
+            <wp:docPr id="1925284714" name="Picture 1"/>
+            <wp:cNvGraphicFramePr>
+              <a:graphicFrameLocks xmlns:a="http://schemas.openxmlformats.org/drawingml/2006/main" noChangeAspect="1"/>
+            </wp:cNvGraphicFramePr>
+            <a:graphic xmlns:a="http://schemas.openxmlformats.org/drawingml/2006/main">
+              <a:graphicData uri="http://schemas.openxmlformats.org/drawingml/2006/picture">
+                <pic:pic xmlns:pic="http://schemas.openxmlformats.org/drawingml/2006/picture">
+                  <pic:nvPicPr>
+                    <pic:cNvPr id="1925284714" name=""/>
+                    <pic:cNvPicPr/>
+                  </pic:nvPicPr>
+                  <pic:blipFill>
+                    <a:blip r:embed="rId11"/>
+                    <a:stretch>
+                      <a:fillRect/>
+                    </a:stretch>
+                  </pic:blipFill>
+                  <pic:spPr>
+                    <a:xfrm>
+                      <a:off x="0" y="0"/>
+                      <a:ext cx="5943600" cy="2081530"/>
+                    </a:xfrm>
+                    <a:prstGeom prst="rect">
+                      <a:avLst/>
+                    </a:prstGeom>
+                  </pic:spPr>
+                </pic:pic>
+              </a:graphicData>
+            </a:graphic>
+          </wp:inline>
+        </w:drawing>
+      </w:r>
+    </w:p>
+    <w:p>
+      <w:pPr>
+        <w:spacing w:line="480" w:lineRule="auto"/>
+        <w:rPr>
+          <w:rFonts w:ascii="Times New Roman" w:hAnsi="Times New Roman" w:cs="Times New Roman"/>
+          <w:sz w:val="24"/>
+          <w:szCs w:val="24"/>
+        </w:rPr>
+      </w:pPr>
+      <w:r>
+        <w:rPr>
+          <w:rFonts w:ascii="Times New Roman" w:hAnsi="Times New Roman" w:cs="Times New Roman"/>
+          <w:sz w:val="24"/>
+          <w:szCs w:val="24"/>
+        </w:rPr>
+        <w:lastRenderedPageBreak/>
+        <w:drawing>
+          <wp:inline distT="0" distB="0" distL="0" distR="0" wp14:anchorId="40B2054B" wp14:editId="26B589E0">
+            <wp:extent cx="5943600" cy="2077720"/>
+            <wp:effectExtent l="0" t="0" r="0" b="0"/>
+            <wp:docPr id="1541380999" name="Picture 1"/>
+            <wp:cNvGraphicFramePr>
+              <a:graphicFrameLocks xmlns:a="http://schemas.openxmlformats.org/drawingml/2006/main" noChangeAspect="1"/>
+            </wp:cNvGraphicFramePr>
+            <a:graphic xmlns:a="http://schemas.openxmlformats.org/drawingml/2006/main">
+              <a:graphicData uri="http://schemas.openxmlformats.org/drawingml/2006/picture">
+                <pic:pic xmlns:pic="http://schemas.openxmlformats.org/drawingml/2006/picture">
+                  <pic:nvPicPr>
+                    <pic:cNvPr id="1541380999" name=""/>
+                    <pic:cNvPicPr/>
+                  </pic:nvPicPr>
+                  <pic:blipFill>
+                    <a:blip r:embed="rId12"/>
+                    <a:stretch>
+                      <a:fillRect/>
+                    </a:stretch>
+                  </pic:blipFill>
+                  <pic:spPr>
+                    <a:xfrm>
+                      <a:off x="0" y="0"/>
+                      <a:ext cx="5943600" cy="2077720"/>
+                    </a:xfrm>
+                    <a:prstGeom prst="rect">
+                      <a:avLst/>
+                    </a:prstGeom>
+                  </pic:spPr>
+                </pic:pic>
+              </a:graphicData>
+            </a:graphic>
+          </wp:inline>
+        </w:drawing>
+      </w:r>
+    </w:p>
+    <w:p>
+      <w:pPr>
+        <w:spacing w:line="480" w:lineRule="auto"/>
+        <w:rPr>
+          <w:rFonts w:ascii="Times New Roman" w:hAnsi="Times New Roman" w:cs="Times New Roman"/>
+          <w:sz w:val="24"/>
+          <w:szCs w:val="24"/>
+        </w:rPr>
+      </w:pPr>
+      <w:r>
+        <w:rPr>
+          <w:rFonts w:ascii="Times New Roman" w:hAnsi="Times New Roman" w:cs="Times New Roman"/>
+          <w:sz w:val="24"/>
+          <w:szCs w:val="24"/>
+        </w:rPr>
+        <w:drawing>
+          <wp:inline distT="0" distB="0" distL="0" distR="0" wp14:anchorId="46EB1862" wp14:editId="31462F3B">
+            <wp:extent cx="5943600" cy="2085975"/>
+            <wp:effectExtent l="0" t="0" r="0" b="9525"/>
+            <wp:docPr id="507815623" name="Picture 1"/>
+            <wp:cNvGraphicFramePr>
+              <a:graphicFrameLocks xmlns:a="http://schemas.openxmlformats.org/drawingml/2006/main" noChangeAspect="1"/>
+            </wp:cNvGraphicFramePr>
+            <a:graphic xmlns:a="http://schemas.openxmlformats.org/drawingml/2006/main">
+              <a:graphicData uri="http://schemas.openxmlformats.org/drawingml/2006/picture">
+                <pic:pic xmlns:pic="http://schemas.openxmlformats.org/drawingml/2006/picture">
+                  <pic:nvPicPr>
+                    <pic:cNvPr id="507815623" name=""/>
+                    <pic:cNvPicPr/>
+                  </pic:nvPicPr>
+                  <pic:blipFill>
+                    <a:blip r:embed="rId13"/>
+                    <a:stretch>
+                      <a:fillRect/>
+                    </a:stretch>
+                  </pic:blipFill>
+                  <pic:spPr>
+                    <a:xfrm>
+                      <a:off x="0" y="0"/>
+                      <a:ext cx="5943600" cy="2085975"/>
+                    </a:xfrm>
+                    <a:prstGeom prst="rect">
+                      <a:avLst/>
+                    </a:prstGeom>
+                  </pic:spPr>
+                </pic:pic>
+              </a:graphicData>
+            </a:graphic>
+          </wp:inline>
+        </w:drawing>
+      </w:r>
+    </w:p>
+    <w:p>
+      <w:pPr>
+        <w:spacing w:line="480" w:lineRule="auto"/>
+        <w:rPr>
+          <w:rFonts w:ascii="Times New Roman" w:hAnsi="Times New Roman" w:cs="Times New Roman"/>
+          <w:sz w:val="24"/>
+          <w:szCs w:val="24"/>
+        </w:rPr>
+      </w:pPr>
+      <w:r>
+        <w:rPr>
+          <w:rFonts w:ascii="Times New Roman" w:hAnsi="Times New Roman" w:cs="Times New Roman"/>
+          <w:sz w:val="24"/>
+          <w:szCs w:val="24"/>
+        </w:rPr>
+        <w:drawing>
+          <wp:inline distT="0" distB="0" distL="0" distR="0" wp14:anchorId="385FB94B" wp14:editId="5E80F792">
+            <wp:extent cx="5943600" cy="2077720"/>
+            <wp:effectExtent l="0" t="0" r="0" b="0"/>
+            <wp:docPr id="1003973203" name="Picture 1"/>
+            <wp:cNvGraphicFramePr>
+              <a:graphicFrameLocks xmlns:a="http://schemas.openxmlformats.org/drawingml/2006/main" noChangeAspect="1"/>
+            </wp:cNvGraphicFramePr>
+            <a:graphic xmlns:a="http://schemas.openxmlformats.org/drawingml/2006/main">
+              <a:graphicData uri="http://schemas.openxmlformats.org/drawingml/2006/picture">
+                <pic:pic xmlns:pic="http://schemas.openxmlformats.org/drawingml/2006/picture">
+                  <pic:nvPicPr>
+                    <pic:cNvPr id="1003973203" name=""/>
+                    <pic:cNvPicPr/>
+                  </pic:nvPicPr>
+                  <pic:blipFill>
+                    <a:blip r:embed="rId14"/>
+                    <a:stretch>
+                      <a:fillRect/>
+                    </a:stretch>
+                  </pic:blipFill>
+                  <pic:spPr>
+                    <a:xfrm>
+                      <a:off x="0" y="0"/>
+                      <a:ext cx="5943600" cy="2077720"/>
+                    </a:xfrm>
+                    <a:prstGeom prst="rect">
+                      <a:avLst/>
+                    </a:prstGeom>
+                  </pic:spPr>
+                </pic:pic>
+              </a:graphicData>
+            </a:graphic>
+          </wp:inline>
+        </w:drawing>
+      </w:r>
+    </w:p>
+    <w:p>
+      <w:pPr>
+        <w:spacing w:line="480" w:lineRule="auto"/>
+        <w:rPr>
+          <w:rFonts w:ascii="Times New Roman" w:hAnsi="Times New Roman" w:cs="Times New Roman"/>
+          <w:sz w:val="24"/>
+          <w:szCs w:val="24"/>
+        </w:rPr>
+      </w:pPr>
+      <w:r>
+        <w:rPr>
+          <w:rFonts w:ascii="Times New Roman" w:hAnsi="Times New Roman" w:cs="Times New Roman"/>
+          <w:sz w:val="24"/>
+          <w:szCs w:val="24"/>
+        </w:rPr>
+        <w:lastRenderedPageBreak/>
+        <w:drawing>
+          <wp:inline distT="0" distB="0" distL="0" distR="0" wp14:anchorId="77AB66F8" wp14:editId="379E6634">
+            <wp:extent cx="5943600" cy="2105660"/>
+            <wp:effectExtent l="0" t="0" r="0" b="8890"/>
+            <wp:docPr id="997869698" name="Picture 1"/>
+            <wp:cNvGraphicFramePr>
+              <a:graphicFrameLocks xmlns:a="http://schemas.openxmlformats.org/drawingml/2006/main" noChangeAspect="1"/>
+            </wp:cNvGraphicFramePr>
+            <a:graphic xmlns:a="http://schemas.openxmlformats.org/drawingml/2006/main">
+              <a:graphicData uri="http://schemas.openxmlformats.org/drawingml/2006/picture">
+                <pic:pic xmlns:pic="http://schemas.openxmlformats.org/drawingml/2006/picture">
+                  <pic:nvPicPr>
+                    <pic:cNvPr id="997869698" name=""/>
+                    <pic:cNvPicPr/>
+                  </pic:nvPicPr>
+                  <pic:blipFill>
+                    <a:blip r:embed="rId15"/>
+                    <a:stretch>
+                      <a:fillRect/>
+                    </a:stretch>
+                  </pic:blipFill>
+                  <pic:spPr>
+                    <a:xfrm>
+                      <a:off x="0" y="0"/>
+                      <a:ext cx="5943600" cy="2105660"/>
+                    </a:xfrm>
+                    <a:prstGeom prst="rect">
+                      <a:avLst/>
+                    </a:prstGeom>
+                  </pic:spPr>
+                </pic:pic>
+              </a:graphicData>
+            </a:graphic>
+          </wp:inline>
+        </w:drawing>
+      </w:r>
+    </w:p>
+    <w:p>
+      <w:pPr>
+        <w:spacing w:line="480" w:lineRule="auto"/>
+        <w:rPr>
+          <w:rFonts w:ascii="Times New Roman" w:hAnsi="Times New Roman" w:cs="Times New Roman"/>
+          <w:sz w:val="24"/>
+          <w:szCs w:val="24"/>
+        </w:rPr>
+      </w:pPr>
+      <w:r>
+        <w:rPr>
+          <w:rFonts w:ascii="Times New Roman" w:hAnsi="Times New Roman" w:cs="Times New Roman"/>
+          <w:sz w:val="24"/>
+          <w:szCs w:val="24"/>
+        </w:rPr>
+        <w:drawing>
+          <wp:inline distT="0" distB="0" distL="0" distR="0" wp14:anchorId="2EC55AAA" wp14:editId="2B7A9EC7">
+            <wp:extent cx="5943600" cy="2065655"/>
+            <wp:effectExtent l="0" t="0" r="0" b="0"/>
+            <wp:docPr id="1324688465" name="Picture 1"/>
+            <wp:cNvGraphicFramePr>
+              <a:graphicFrameLocks xmlns:a="http://schemas.openxmlformats.org/drawingml/2006/main" noChangeAspect="1"/>
+            </wp:cNvGraphicFramePr>
+            <a:graphic xmlns:a="http://schemas.openxmlformats.org/drawingml/2006/main">
+              <a:graphicData uri="http://schemas.openxmlformats.org/drawingml/2006/picture">
+                <pic:pic xmlns:pic="http://schemas.openxmlformats.org/drawingml/2006/picture">
+                  <pic:nvPicPr>
+                    <pic:cNvPr id="1324688465" name=""/>
+                    <pic:cNvPicPr/>
+                  </pic:nvPicPr>
+                  <pic:blipFill>
+                    <a:blip r:embed="rId16"/>
+                    <a:stretch>
+                      <a:fillRect/>
+                    </a:stretch>
+                  </pic:blipFill>
+                  <pic:spPr>
+                    <a:xfrm>
+                      <a:off x="0" y="0"/>
+                      <a:ext cx="5943600" cy="2065655"/>
+                    </a:xfrm>
+                    <a:prstGeom prst="rect">
+                      <a:avLst/>
+                    </a:prstGeom>
+                  </pic:spPr>
+                </pic:pic>
+              </a:graphicData>
+            </a:graphic>
+          </wp:inline>
+        </w:drawing>
+      </w:r>
+    </w:p>
+    <w:p>
+      <w:pPr>
+        <w:spacing w:line="480" w:lineRule="auto"/>
+        <w:rPr>
+          <w:rFonts w:ascii="Times New Roman" w:hAnsi="Times New Roman" w:cs="Times New Roman"/>
+          <w:sz w:val="24"/>
+          <w:szCs w:val="24"/>
+        </w:rPr>
+      </w:pPr>
+      <w:r>
+        <w:rPr>
+          <w:rFonts w:ascii="Times New Roman" w:hAnsi="Times New Roman" w:cs="Times New Roman"/>
+          <w:sz w:val="24"/>
+          <w:szCs w:val="24"/>
+        </w:rPr>
+        <w:drawing>
+          <wp:inline distT="0" distB="0" distL="0" distR="0" wp14:anchorId="5C4BFF18" wp14:editId="1DF88E27">
+            <wp:extent cx="5943600" cy="2085975"/>
+            <wp:effectExtent l="0" t="0" r="0" b="9525"/>
+            <wp:docPr id="477608239" name="Picture 1"/>
+            <wp:cNvGraphicFramePr>
+              <a:graphicFrameLocks xmlns:a="http://schemas.openxmlformats.org/drawingml/2006/main" noChangeAspect="1"/>
+            </wp:cNvGraphicFramePr>
+            <a:graphic xmlns:a="http://schemas.openxmlformats.org/drawingml/2006/main">
+              <a:graphicData uri="http://schemas.openxmlformats.org/drawingml/2006/picture">
+                <pic:pic xmlns:pic="http://schemas.openxmlformats.org/drawingml/2006/picture">
+                  <pic:nvPicPr>
+                    <pic:cNvPr id="477608239" name=""/>
+                    <pic:cNvPicPr/>
+                  </pic:nvPicPr>
+                  <pic:blipFill>
+                    <a:blip r:embed="rId17"/>
+                    <a:stretch>
+                      <a:fillRect/>
+                    </a:stretch>
+                  </pic:blipFill>
+                  <pic:spPr>
+                    <a:xfrm>
+                      <a:off x="0" y="0"/>
+                      <a:ext cx="5943600" cy="2085975"/>
+                    </a:xfrm>
+                    <a:prstGeom prst="rect">
+                      <a:avLst/>
+                    </a:prstGeom>
+                  </pic:spPr>
+                </pic:pic>
+              </a:graphicData>
+            </a:graphic>
+          </wp:inline>
+        </w:drawing>
+      </w:r>
+    </w:p>
+    <w:p>
+      <w:pPr>
+        <w:spacing w:line="480" w:lineRule="auto"/>
+        <w:rPr>
+          <w:rFonts w:ascii="Times New Roman" w:hAnsi="Times New Roman" w:cs="Times New Roman"/>
+          <w:sz w:val="24"/>
+          <w:szCs w:val="24"/>
+        </w:rPr>
+      </w:pPr>
+      <w:r>
+        <w:rPr>
+          <w:rFonts w:ascii="Times New Roman" w:hAnsi="Times New Roman" w:cs="Times New Roman"/>
+          <w:sz w:val="24"/>
+          <w:szCs w:val="24"/>
+        </w:rPr>
+        <w:lastRenderedPageBreak/>
+        <w:drawing>
+          <wp:inline distT="0" distB="0" distL="0" distR="0" wp14:anchorId="6BCA4FD4" wp14:editId="6282297F">
+            <wp:extent cx="5943600" cy="2115820"/>
+            <wp:effectExtent l="0" t="0" r="0" b="0"/>
+            <wp:docPr id="1049324901" name="Picture 1"/>
+            <wp:cNvGraphicFramePr>
+              <a:graphicFrameLocks xmlns:a="http://schemas.openxmlformats.org/drawingml/2006/main" noChangeAspect="1"/>
+            </wp:cNvGraphicFramePr>
+            <a:graphic xmlns:a="http://schemas.openxmlformats.org/drawingml/2006/main">
+              <a:graphicData uri="http://schemas.openxmlformats.org/drawingml/2006/picture">
+                <pic:pic xmlns:pic="http://schemas.openxmlformats.org/drawingml/2006/picture">
+                  <pic:nvPicPr>
+                    <pic:cNvPr id="1049324901" name=""/>
+                    <pic:cNvPicPr/>
+                  </pic:nvPicPr>
+                  <pic:blipFill>
+                    <a:blip r:embed="rId18"/>
+                    <a:stretch>
+                      <a:fillRect/>
+                    </a:stretch>
+                  </pic:blipFill>
+                  <pic:spPr>
+                    <a:xfrm>
+                      <a:off x="0" y="0"/>
+                      <a:ext cx="5943600" cy="2115820"/>
+                    </a:xfrm>
+                    <a:prstGeom prst="rect">
+                      <a:avLst/>
+                    </a:prstGeom>
+                  </pic:spPr>
+                </pic:pic>
+              </a:graphicData>
+            </a:graphic>
+          </wp:inline>
+        </w:drawing>
+      </w:r>
+    </w:p>
+    <w:p>
+      <w:pPr>
+        <w:spacing w:line="480" w:lineRule="auto"/>
+        <w:rPr>
+          <w:rFonts w:ascii="Times New Roman" w:hAnsi="Times New Roman" w:cs="Times New Roman"/>
+          <w:sz w:val="24"/>
+          <w:szCs w:val="24"/>
+        </w:rPr>
+      </w:pPr>
+      <w:r>
+        <w:rPr>
+          <w:rFonts w:ascii="Times New Roman" w:hAnsi="Times New Roman" w:cs="Times New Roman"/>
+          <w:sz w:val="24"/>
+          <w:szCs w:val="24"/>
+        </w:rPr>
+        <w:drawing>
+          <wp:inline distT="0" distB="0" distL="0" distR="0" wp14:anchorId="6C7F466C" wp14:editId="5051CA2E">
+            <wp:extent cx="5943600" cy="2075815"/>
+            <wp:effectExtent l="0" t="0" r="0" b="635"/>
+            <wp:docPr id="1954276929" name="Picture 1"/>
+            <wp:cNvGraphicFramePr>
+              <a:graphicFrameLocks xmlns:a="http://schemas.openxmlformats.org/drawingml/2006/main" noChangeAspect="1"/>
+            </wp:cNvGraphicFramePr>
+            <a:graphic xmlns:a="http://schemas.openxmlformats.org/drawingml/2006/main">
+              <a:graphicData uri="http://schemas.openxmlformats.org/drawingml/2006/picture">
+                <pic:pic xmlns:pic="http://schemas.openxmlformats.org/drawingml/2006/picture">
+                  <pic:nvPicPr>
+                    <pic:cNvPr id="1954276929" name=""/>
+                    <pic:cNvPicPr/>
+                  </pic:nvPicPr>
+                  <pic:blipFill>
+                    <a:blip r:embed="rId19"/>
+                    <a:stretch>
+                      <a:fillRect/>
+                    </a:stretch>
+                  </pic:blipFill>
+                  <pic:spPr>
+                    <a:xfrm>
+                      <a:off x="0" y="0"/>
+                      <a:ext cx="5943600" cy="2075815"/>
+                    </a:xfrm>
+                    <a:prstGeom prst="rect">
+                      <a:avLst/>
+                    </a:prstGeom>
+                  </pic:spPr>
+                </pic:pic>
+              </a:graphicData>
+            </a:graphic>
+          </wp:inline>
+        </w:drawing>
+      </w:r>
+    </w:p>
+    <w:p>
+      <w:pPr>
+        <w:spacing w:line="480" w:lineRule="auto"/>
+        <w:rPr>
+          <w:rFonts w:ascii="Times New Roman" w:hAnsi="Times New Roman" w:cs="Times New Roman"/>
+          <w:sz w:val="24"/>
+          <w:szCs w:val="24"/>
+        </w:rPr>
+      </w:pPr>
+      <w:r>
+        <w:rPr>
+          <w:rFonts w:ascii="Times New Roman" w:hAnsi="Times New Roman" w:cs="Times New Roman"/>
+          <w:sz w:val="24"/>
+          <w:szCs w:val="24"/>
+        </w:rPr>
+        <w:drawing>
+          <wp:inline distT="0" distB="0" distL="0" distR="0" wp14:anchorId="224BC036" wp14:editId="0AEBE8A4">
+            <wp:extent cx="5943600" cy="2077720"/>
+            <wp:effectExtent l="0" t="0" r="0" b="0"/>
+            <wp:docPr id="1191790622" name="Picture 1"/>
+            <wp:cNvGraphicFramePr>
+              <a:graphicFrameLocks xmlns:a="http://schemas.openxmlformats.org/drawingml/2006/main" noChangeAspect="1"/>
+            </wp:cNvGraphicFramePr>
+            <a:graphic xmlns:a="http://schemas.openxmlformats.org/drawingml/2006/main">
+              <a:graphicData uri="http://schemas.openxmlformats.org/drawingml/2006/picture">
+                <pic:pic xmlns:pic="http://schemas.openxmlformats.org/drawingml/2006/picture">
+                  <pic:nvPicPr>
+                    <pic:cNvPr id="1191790622" name=""/>
+                    <pic:cNvPicPr/>
+                  </pic:nvPicPr>
+                  <pic:blipFill>
+                    <a:blip r:embed="rId20"/>
+                    <a:stretch>
+                      <a:fillRect/>
+                    </a:stretch>
+                  </pic:blipFill>
+                  <pic:spPr>
+                    <a:xfrm>
+                      <a:off x="0" y="0"/>
+                      <a:ext cx="5943600" cy="2077720"/>
+                    </a:xfrm>
+                    <a:prstGeom prst="rect">
+                      <a:avLst/>
+                    </a:prstGeom>
+                  </pic:spPr>
+                </pic:pic>
+              </a:graphicData>
+            </a:graphic>
+          </wp:inline>
+        </w:drawing>
+      </w:r>
+    </w:p>
+    <w:p>
+      <w:pPr>
+        <w:spacing w:line="480" w:lineRule="auto"/>
+        <w:rPr>
+          <w:rFonts w:ascii="Times New Roman" w:hAnsi="Times New Roman" w:cs="Times New Roman"/>
+          <w:sz w:val="24"/>
+          <w:szCs w:val="24"/>
+        </w:rPr>
+      </w:pPr>
+      <w:r>
+        <w:rPr>
+          <w:rFonts w:ascii="Times New Roman" w:hAnsi="Times New Roman" w:cs="Times New Roman"/>
+          <w:sz w:val="24"/>
+          <w:szCs w:val="24"/>
+        </w:rPr>
+        <w:lastRenderedPageBreak/>
+        <w:drawing>
+          <wp:inline distT="0" distB="0" distL="0" distR="0" wp14:anchorId="6F92CFAB" wp14:editId="0A011344">
+            <wp:extent cx="5943600" cy="2084070"/>
+            <wp:effectExtent l="0" t="0" r="0" b="0"/>
+            <wp:docPr id="2011476949" name="Picture 1"/>
+            <wp:cNvGraphicFramePr>
+              <a:graphicFrameLocks xmlns:a="http://schemas.openxmlformats.org/drawingml/2006/main" noChangeAspect="1"/>
+            </wp:cNvGraphicFramePr>
+            <a:graphic xmlns:a="http://schemas.openxmlformats.org/drawingml/2006/main">
+              <a:graphicData uri="http://schemas.openxmlformats.org/drawingml/2006/picture">
+                <pic:pic xmlns:pic="http://schemas.openxmlformats.org/drawingml/2006/picture">
+                  <pic:nvPicPr>
+                    <pic:cNvPr id="2011476949" name=""/>
+                    <pic:cNvPicPr/>
+                  </pic:nvPicPr>
+                  <pic:blipFill>
+                    <a:blip r:embed="rId21"/>
+                    <a:stretch>
+                      <a:fillRect/>
+                    </a:stretch>
+                  </pic:blipFill>
+                  <pic:spPr>
+                    <a:xfrm>
+                      <a:off x="0" y="0"/>
+                      <a:ext cx="5943600" cy="2084070"/>
+                    </a:xfrm>
+                    <a:prstGeom prst="rect">
+                      <a:avLst/>
+                    </a:prstGeom>
+                  </pic:spPr>
+                </pic:pic>
+              </a:graphicData>
+            </a:graphic>
+          </wp:inline>
+        </w:drawing>
+      </w:r>
+    </w:p>
+    <w:p>
+      <w:pPr>
+        <w:spacing w:line="480" w:lineRule="auto"/>
+        <w:rPr>
+          <w:rFonts w:ascii="Times New Roman" w:hAnsi="Times New Roman" w:cs="Times New Roman"/>
+          <w:sz w:val="24"/>
+          <w:szCs w:val="24"/>
+        </w:rPr>
+      </w:pPr>
+      <w:r>
+        <w:rPr>
+          <w:rFonts w:ascii="Times New Roman" w:hAnsi="Times New Roman" w:cs="Times New Roman"/>
+          <w:sz w:val="24"/>
+          <w:szCs w:val="24"/>
+        </w:rPr>
+        <w:drawing>
+          <wp:inline distT="0" distB="0" distL="0" distR="0" wp14:anchorId="3FFF6EBC" wp14:editId="6ED9B849">
+            <wp:extent cx="5943600" cy="2547620"/>
+            <wp:effectExtent l="0" t="0" r="0" b="5080"/>
+            <wp:docPr id="228431747" name="Picture 1"/>
+            <wp:cNvGraphicFramePr>
+              <a:graphicFrameLocks xmlns:a="http://schemas.openxmlformats.org/drawingml/2006/main" noChangeAspect="1"/>
+            </wp:cNvGraphicFramePr>
+            <a:graphic xmlns:a="http://schemas.openxmlformats.org/drawingml/2006/main">
+              <a:graphicData uri="http://schemas.openxmlformats.org/drawingml/2006/picture">
+                <pic:pic xmlns:pic="http://schemas.openxmlformats.org/drawingml/2006/picture">
+                  <pic:nvPicPr>
+                    <pic:cNvPr id="228431747" name=""/>
+                    <pic:cNvPicPr/>
+                  </pic:nvPicPr>
+                  <pic:blipFill>
+                    <a:blip r:embed="rId22"/>
+                    <a:stretch>
+                      <a:fillRect/>
+                    </a:stretch>
+                  </pic:blipFill>
+                  <pic:spPr>
+                    <a:xfrm>
+                      <a:off x="0" y="0"/>
+                      <a:ext cx="5943600" cy="2547620"/>
+                    </a:xfrm>
+                    <a:prstGeom prst="rect">
+                      <a:avLst/>
+                    </a:prstGeom>
+                  </pic:spPr>
+                </pic:pic>
+              </a:graphicData>
+            </a:graphic>
+          </wp:inline>
+        </w:drawing>
+      </w:r>
+    </w:p>
+    <w:p>
+      <w:pPr>
+        <w:spacing w:line="480" w:lineRule="auto"/>
+        <w:rPr>
+          <w:rFonts w:ascii="Times New Roman" w:hAnsi="Times New Roman" w:cs="Times New Roman"/>
+          <w:sz w:val="24"/>
+          <w:szCs w:val="24"/>
+        </w:rPr>
+      </w:pPr>
+      <w:r>
+        <w:rPr>
+          <w:rFonts w:ascii="Times New Roman" w:hAnsi="Times New Roman" w:cs="Times New Roman"/>
+          <w:sz w:val="24"/>
+          <w:szCs w:val="24"/>
+        </w:rPr>
+        <w:drawing>
+          <wp:inline distT="0" distB="0" distL="0" distR="0" wp14:anchorId="1F8E9BCC" wp14:editId="46C7E534">
+            <wp:extent cx="5943600" cy="2864485"/>
+            <wp:effectExtent l="0" t="0" r="0" b="0"/>
+            <wp:docPr id="1006012205" name="Picture 1"/>
+            <wp:cNvGraphicFramePr>
+              <a:graphicFrameLocks xmlns:a="http://schemas.openxmlformats.org/drawingml/2006/main" noChangeAspect="1"/>
+            </wp:cNvGraphicFramePr>
+            <a:graphic xmlns:a="http://schemas.openxmlformats.org/drawingml/2006/main">
+              <a:graphicData uri="http://schemas.openxmlformats.org/drawingml/2006/picture">
+                <pic:pic xmlns:pic="http://schemas.openxmlformats.org/drawingml/2006/picture">
+                  <pic:nvPicPr>
+                    <pic:cNvPr id="1006012205" name=""/>
+                    <pic:cNvPicPr/>
+                  </pic:nvPicPr>
+                  <pic:blipFill>
+                    <a:blip r:embed="rId23"/>
+                    <a:stretch>
+                      <a:fillRect/>
+                    </a:stretch>
+                  </pic:blipFill>
+                  <pic:spPr>
+                    <a:xfrm>
+                      <a:off x="0" y="0"/>
+                      <a:ext cx="5943600" cy="2864485"/>
+                    </a:xfrm>
+                    <a:prstGeom prst="rect">
+                      <a:avLst/>
+                    </a:prstGeom>
+                  </pic:spPr>
+                </pic:pic>
+              </a:graphicData>
+            </a:graphic>
+          </wp:inline>
+        </w:drawing>
+      </w:r>
+    </w:p>
+    <w:p>
+      <w:pPr>
+        <w:spacing w:line="480" w:lineRule="auto"/>
+        <w:rPr>
+          <w:rFonts w:ascii="Times New Roman" w:hAnsi="Times New Roman" w:cs="Times New Roman"/>
+          <w:sz w:val="24"/>
+          <w:szCs w:val="24"/>
+        </w:rPr>
+      </w:pPr>
+    </w:p>
+    <w:p>
+      <w:pPr>
+        <w:spacing w:line="480" w:lineRule="auto"/>
+        <w:rPr>
+          <w:rFonts w:ascii="Times New Roman" w:hAnsi="Times New Roman" w:cs="Times New Roman"/>
+          <w:sz w:val="24"/>
+          <w:szCs w:val="24"/>
+        </w:rPr>
+      </w:pPr>
+      <w:r>
+        <w:rPr>
+          <w:rFonts w:ascii="Times New Roman" w:hAnsi="Times New Roman" w:cs="Times New Roman"/>
+          <w:sz w:val="24"/>
+          <w:szCs w:val="24"/>
+        </w:rPr>
+        <w:drawing>
+          <wp:inline distT="0" distB="0" distL="0" distR="0" wp14:anchorId="4278BFCA" wp14:editId="64C18A9E">
+            <wp:extent cx="5943600" cy="2073910"/>
+            <wp:effectExtent l="0" t="0" r="0" b="2540"/>
+            <wp:docPr id="1851996240" name="Picture 1"/>
+            <wp:cNvGraphicFramePr>
+              <a:graphicFrameLocks xmlns:a="http://schemas.openxmlformats.org/drawingml/2006/main" noChangeAspect="1"/>
+            </wp:cNvGraphicFramePr>
+            <a:graphic xmlns:a="http://schemas.openxmlformats.org/drawingml/2006/main">
+              <a:graphicData uri="http://schemas.openxmlformats.org/drawingml/2006/picture">
+                <pic:pic xmlns:pic="http://schemas.openxmlformats.org/drawingml/2006/picture">
+                  <pic:nvPicPr>
+                    <pic:cNvPr id="1851996240" name=""/>
+                    <pic:cNvPicPr/>
+                  </pic:nvPicPr>
+                  <pic:blipFill>
+                    <a:blip r:embed="rId24"/>
+                    <a:stretch>
+                      <a:fillRect/>
+                    </a:stretch>
+                  </pic:blipFill>
+                  <pic:spPr>
+                    <a:xfrm>
+                      <a:off x="0" y="0"/>
+                      <a:ext cx="5943600" cy="2073910"/>
+                    </a:xfrm>
+                    <a:prstGeom prst="rect">
+                      <a:avLst/>
+                    </a:prstGeom>
+                  </pic:spPr>
+                </pic:pic>
+              </a:graphicData>
+            </a:graphic>
+          </wp:inline>
+        </w:drawing>
+      </w:r>
+    </w:p>
+    <w:p>
+      <w:pPr>
+        <w:spacing w:line="480" w:lineRule="auto"/>
+        <w:rPr>
+          <w:rFonts w:ascii="Times New Roman" w:hAnsi="Times New Roman" w:cs="Times New Roman"/>
+          <w:sz w:val="24"/>
+          <w:szCs w:val="24"/>
+        </w:rPr>
+      </w:pPr>
+      <w:r>
+        <w:rPr>
+          <w:rFonts w:ascii="Times New Roman" w:hAnsi="Times New Roman" w:cs="Times New Roman"/>
+          <w:sz w:val="24"/>
+          <w:szCs w:val="24"/>
+        </w:rPr>
+        <w:drawing>
+          <wp:inline distT="0" distB="0" distL="0" distR="0" wp14:anchorId="1CAFC0EB" wp14:editId="1657583D">
+            <wp:extent cx="5943600" cy="2077720"/>
+            <wp:effectExtent l="0" t="0" r="0" b="0"/>
+            <wp:docPr id="1747278260" name="Picture 1"/>
+            <wp:cNvGraphicFramePr>
+              <a:graphicFrameLocks xmlns:a="http://schemas.openxmlformats.org/drawingml/2006/main" noChangeAspect="1"/>
+            </wp:cNvGraphicFramePr>
+            <a:graphic xmlns:a="http://schemas.openxmlformats.org/drawingml/2006/main">
+              <a:graphicData uri="http://schemas.openxmlformats.org/drawingml/2006/picture">
+                <pic:pic xmlns:pic="http://schemas.openxmlformats.org/drawingml/2006/picture">
+                  <pic:nvPicPr>
+                    <pic:cNvPr id="1747278260" name=""/>
+                    <pic:cNvPicPr/>
+                  </pic:nvPicPr>
+                  <pic:blipFill>
+                    <a:blip r:embed="rId25"/>
+                    <a:stretch>
+                      <a:fillRect/>
+                    </a:stretch>
+                  </pic:blipFill>
+                  <pic:spPr>
+                    <a:xfrm>
+                      <a:off x="0" y="0"/>
+                      <a:ext cx="5943600" cy="2077720"/>
+                    </a:xfrm>
+                    <a:prstGeom prst="rect">
+                      <a:avLst/>
+                    </a:prstGeom>
+                  </pic:spPr>
+                </pic:pic>
+              </a:graphicData>
+            </a:graphic>
+          </wp:inline>
+        </w:drawing>
+      </w:r>
+    </w:p>
+    <w:p>
+      <w:pPr>
+        <w:spacing w:line="480" w:lineRule="auto"/>
+        <w:rPr>
+          <w:rFonts w:ascii="Times New Roman" w:hAnsi="Times New Roman" w:cs="Times New Roman"/>
+          <w:sz w:val="24"/>
+          <w:szCs w:val="24"/>
+        </w:rPr>
+      </w:pPr>
+    </w:p>
+    <w:p>
+      <w:pPr>
+        <w:spacing w:line="480" w:lineRule="auto"/>
+        <w:rPr>
+          <w:rFonts w:ascii="Times New Roman" w:hAnsi="Times New Roman" w:cs="Times New Roman"/>
+          <w:sz w:val="24"/>
+          <w:szCs w:val="24"/>
+        </w:rPr>
+      </w:pPr>
+    </w:p>
+    <w:p>
+      <w:pPr>
+        <w:spacing w:line="480" w:lineRule="auto"/>
+        <w:rPr>
+          <w:rFonts w:ascii="Times New Roman" w:hAnsi="Times New Roman" w:cs="Times New Roman"/>
+          <w:sz w:val="24"/>
+          <w:szCs w:val="24"/>
+        </w:rPr>
+      </w:pPr>
+    </w:p>
+    <w:p>
+      <w:pPr>
+        <w:spacing w:line="480" w:lineRule="auto"/>
+        <w:rPr>
+          <w:rFonts w:ascii="Times New Roman" w:hAnsi="Times New Roman" w:cs="Times New Roman"/>
+          <w:sz w:val="24"/>
+          <w:szCs w:val="24"/>
+        </w:rPr>
+      </w:pPr>
+    </w:p>
+    <w:p>
+      <w:pPr>
+        <w:spacing w:line="480" w:lineRule="auto"/>
+        <w:rPr>
+          <w:rFonts w:ascii="Times New Roman" w:hAnsi="Times New Roman" w:cs="Times New Roman"/>
           <w:sz w:val="24"/>
           <w:szCs w:val="24"/>
         </w:rPr>
@@ -1768,7 +3727,7 @@
       </w:pPr>
     </w:p>
     <w:sectPr>
-      <w:headerReference w:type="default" r:id="rId9"/>
+      <w:headerReference w:type="default" r:id="rId26"/>
       <w:pgSz w:w="12240" w:h="15840"/>
       <w:pgMar w:top="1440" w:right="1440" w:bottom="1440" w:left="1440" w:header="720" w:footer="720" w:gutter="0"/>
       <w:cols w:space="720"/>
@@ -1855,6 +3814,318 @@
 <file path=word/numbering.xml><?xml version="1.0" encoding="utf-8"?>
 <w:numbering xmlns:wpc="http://schemas.microsoft.com/office/word/2010/wordprocessingCanvas" xmlns:cx="http://schemas.microsoft.com/office/drawing/2014/chartex" xmlns:cx1="http://schemas.microsoft.com/office/drawing/2015/9/8/chartex" xmlns:cx2="http://schemas.microsoft.com/office/drawing/2015/10/21/chartex" xmlns:cx3="http://schemas.microsoft.com/office/drawing/2016/5/9/chartex" xmlns:cx4="http://schemas.microsoft.com/office/drawing/2016/5/10/chartex" xmlns:cx5="http://schemas.microsoft.com/office/drawing/2016/5/11/chartex" xmlns:cx6="http://schemas.microsoft.com/office/drawing/2016/5/12/chartex" xmlns:cx7="http://schemas.microsoft.com/office/drawing/2016/5/13/chartex" xmlns:cx8="http://schemas.microsoft.com/office/drawing/2016/5/14/chartex" xmlns:mc="http://schemas.openxmlformats.org/markup-compatibility/2006" xmlns:aink="http://schemas.microsoft.com/office/drawing/2016/ink" xmlns:am3d="http://schemas.microsoft.com/office/drawing/2017/model3d" xmlns:o="urn:schemas-microsoft-com:office:office" xmlns:oel="http://schemas.microsoft.com/office/2019/extlst" xmlns:r="http://schemas.openxmlformats.org/officeDocument/2006/relationships" xmlns:m="http://schemas.openxmlformats.org/officeDocument/2006/math" xmlns:v="urn:schemas-microsoft-com:vml" xmlns:wp14="http://schemas.microsoft.com/office/word/2010/wordprocessingDrawing" xmlns:wp="http://schemas.openxmlformats.org/drawingml/2006/wordprocessingDrawing" xmlns:w10="urn:schemas-microsoft-com:office:word" xmlns:w="http://schemas.openxmlformats.org/wordprocessingml/2006/main" xmlns:w14="http://schemas.microsoft.com/office/word/2010/wordml" xmlns:w15="http://schemas.microsoft.com/office/word/2012/wordml" xmlns:w16cex="http://schemas.microsoft.com/office/word/2018/wordml/cex" xmlns:w16cid="http://schemas.microsoft.com/office/word/2016/wordml/cid" xmlns:w16="http://schemas.microsoft.com/office/word/2018/wordml" xmlns:w16sdtdh="http://schemas.microsoft.com/office/word/2020/wordml/sdtdatahash" xmlns:w16se="http://schemas.microsoft.com/office/word/2015/wordml/symex" xmlns:wpg="http://schemas.microsoft.com/office/word/2010/wordprocessingGroup" xmlns:wpi="http://schemas.microsoft.com/office/word/2010/wordprocessingInk" xmlns:wne="http://schemas.microsoft.com/office/word/2006/wordml" xmlns:wps="http://schemas.microsoft.com/office/word/2010/wordprocessingShape" mc:Ignorable="w14 w15 w16se w16cid w16 w16cex w16sdtdh wp14">
   <w:abstractNum w:abstractNumId="0" w15:restartNumberingAfterBreak="0">
+    <w:nsid w:val="0A580110"/>
+    <w:multiLevelType w:val="hybridMultilevel"/>
+    <w:tmpl w:val="DE702B0A"/>
+    <w:lvl w:ilvl="0" w:tplc="04090001">
+      <w:start w:val="1"/>
+      <w:numFmt w:val="bullet"/>
+      <w:lvlText w:val=""/>
+      <w:lvlJc w:val="left"/>
+      <w:pPr>
+        <w:ind w:left="720" w:hanging="360"/>
+      </w:pPr>
+      <w:rPr>
+        <w:rFonts w:ascii="Symbol" w:hAnsi="Symbol" w:hint="default"/>
+      </w:rPr>
+    </w:lvl>
+    <w:lvl w:ilvl="1" w:tplc="04090003">
+      <w:start w:val="1"/>
+      <w:numFmt w:val="bullet"/>
+      <w:lvlText w:val="o"/>
+      <w:lvlJc w:val="left"/>
+      <w:pPr>
+        <w:ind w:left="1440" w:hanging="360"/>
+      </w:pPr>
+      <w:rPr>
+        <w:rFonts w:ascii="Courier New" w:hAnsi="Courier New" w:cs="Courier New" w:hint="default"/>
+      </w:rPr>
+    </w:lvl>
+    <w:lvl w:ilvl="2" w:tplc="04090005" w:tentative="1">
+      <w:start w:val="1"/>
+      <w:numFmt w:val="bullet"/>
+      <w:lvlText w:val=""/>
+      <w:lvlJc w:val="left"/>
+      <w:pPr>
+        <w:ind w:left="2160" w:hanging="360"/>
+      </w:pPr>
+      <w:rPr>
+        <w:rFonts w:ascii="Wingdings" w:hAnsi="Wingdings" w:hint="default"/>
+      </w:rPr>
+    </w:lvl>
+    <w:lvl w:ilvl="3" w:tplc="04090001" w:tentative="1">
+      <w:start w:val="1"/>
+      <w:numFmt w:val="bullet"/>
+      <w:lvlText w:val=""/>
+      <w:lvlJc w:val="left"/>
+      <w:pPr>
+        <w:ind w:left="2880" w:hanging="360"/>
+      </w:pPr>
+      <w:rPr>
+        <w:rFonts w:ascii="Symbol" w:hAnsi="Symbol" w:hint="default"/>
+      </w:rPr>
+    </w:lvl>
+    <w:lvl w:ilvl="4" w:tplc="04090003" w:tentative="1">
+      <w:start w:val="1"/>
+      <w:numFmt w:val="bullet"/>
+      <w:lvlText w:val="o"/>
+      <w:lvlJc w:val="left"/>
+      <w:pPr>
+        <w:ind w:left="3600" w:hanging="360"/>
+      </w:pPr>
+      <w:rPr>
+        <w:rFonts w:ascii="Courier New" w:hAnsi="Courier New" w:cs="Courier New" w:hint="default"/>
+      </w:rPr>
+    </w:lvl>
+    <w:lvl w:ilvl="5" w:tplc="04090005" w:tentative="1">
+      <w:start w:val="1"/>
+      <w:numFmt w:val="bullet"/>
+      <w:lvlText w:val=""/>
+      <w:lvlJc w:val="left"/>
+      <w:pPr>
+        <w:ind w:left="4320" w:hanging="360"/>
+      </w:pPr>
+      <w:rPr>
+        <w:rFonts w:ascii="Wingdings" w:hAnsi="Wingdings" w:hint="default"/>
+      </w:rPr>
+    </w:lvl>
+    <w:lvl w:ilvl="6" w:tplc="04090001" w:tentative="1">
+      <w:start w:val="1"/>
+      <w:numFmt w:val="bullet"/>
+      <w:lvlText w:val=""/>
+      <w:lvlJc w:val="left"/>
+      <w:pPr>
+        <w:ind w:left="5040" w:hanging="360"/>
+      </w:pPr>
+      <w:rPr>
+        <w:rFonts w:ascii="Symbol" w:hAnsi="Symbol" w:hint="default"/>
+      </w:rPr>
+    </w:lvl>
+    <w:lvl w:ilvl="7" w:tplc="04090003" w:tentative="1">
+      <w:start w:val="1"/>
+      <w:numFmt w:val="bullet"/>
+      <w:lvlText w:val="o"/>
+      <w:lvlJc w:val="left"/>
+      <w:pPr>
+        <w:ind w:left="5760" w:hanging="360"/>
+      </w:pPr>
+      <w:rPr>
+        <w:rFonts w:ascii="Courier New" w:hAnsi="Courier New" w:cs="Courier New" w:hint="default"/>
+      </w:rPr>
+    </w:lvl>
+    <w:lvl w:ilvl="8" w:tplc="04090005" w:tentative="1">
+      <w:start w:val="1"/>
+      <w:numFmt w:val="bullet"/>
+      <w:lvlText w:val=""/>
+      <w:lvlJc w:val="left"/>
+      <w:pPr>
+        <w:ind w:left="6480" w:hanging="360"/>
+      </w:pPr>
+      <w:rPr>
+        <w:rFonts w:ascii="Wingdings" w:hAnsi="Wingdings" w:hint="default"/>
+      </w:rPr>
+    </w:lvl>
+  </w:abstractNum>
+  <w:abstractNum w:abstractNumId="1" w15:restartNumberingAfterBreak="0">
+    <w:nsid w:val="52B41CBA"/>
+    <w:multiLevelType w:val="hybridMultilevel"/>
+    <w:tmpl w:val="764A736A"/>
+    <w:lvl w:ilvl="0" w:tplc="0409000F">
+      <w:start w:val="1"/>
+      <w:numFmt w:val="decimal"/>
+      <w:lvlText w:val="%1."/>
+      <w:lvlJc w:val="left"/>
+      <w:pPr>
+        <w:ind w:left="720" w:hanging="360"/>
+      </w:pPr>
+    </w:lvl>
+    <w:lvl w:ilvl="1" w:tplc="04090019" w:tentative="1">
+      <w:start w:val="1"/>
+      <w:numFmt w:val="lowerLetter"/>
+      <w:lvlText w:val="%2."/>
+      <w:lvlJc w:val="left"/>
+      <w:pPr>
+        <w:ind w:left="1440" w:hanging="360"/>
+      </w:pPr>
+    </w:lvl>
+    <w:lvl w:ilvl="2" w:tplc="0409001B" w:tentative="1">
+      <w:start w:val="1"/>
+      <w:numFmt w:val="lowerRoman"/>
+      <w:lvlText w:val="%3."/>
+      <w:lvlJc w:val="right"/>
+      <w:pPr>
+        <w:ind w:left="2160" w:hanging="180"/>
+      </w:pPr>
+    </w:lvl>
+    <w:lvl w:ilvl="3" w:tplc="0409000F" w:tentative="1">
+      <w:start w:val="1"/>
+      <w:numFmt w:val="decimal"/>
+      <w:lvlText w:val="%4."/>
+      <w:lvlJc w:val="left"/>
+      <w:pPr>
+        <w:ind w:left="2880" w:hanging="360"/>
+      </w:pPr>
+    </w:lvl>
+    <w:lvl w:ilvl="4" w:tplc="04090019" w:tentative="1">
+      <w:start w:val="1"/>
+      <w:numFmt w:val="lowerLetter"/>
+      <w:lvlText w:val="%5."/>
+      <w:lvlJc w:val="left"/>
+      <w:pPr>
+        <w:ind w:left="3600" w:hanging="360"/>
+      </w:pPr>
+    </w:lvl>
+    <w:lvl w:ilvl="5" w:tplc="0409001B" w:tentative="1">
+      <w:start w:val="1"/>
+      <w:numFmt w:val="lowerRoman"/>
+      <w:lvlText w:val="%6."/>
+      <w:lvlJc w:val="right"/>
+      <w:pPr>
+        <w:ind w:left="4320" w:hanging="180"/>
+      </w:pPr>
+    </w:lvl>
+    <w:lvl w:ilvl="6" w:tplc="0409000F" w:tentative="1">
+      <w:start w:val="1"/>
+      <w:numFmt w:val="decimal"/>
+      <w:lvlText w:val="%7."/>
+      <w:lvlJc w:val="left"/>
+      <w:pPr>
+        <w:ind w:left="5040" w:hanging="360"/>
+      </w:pPr>
+    </w:lvl>
+    <w:lvl w:ilvl="7" w:tplc="04090019" w:tentative="1">
+      <w:start w:val="1"/>
+      <w:numFmt w:val="lowerLetter"/>
+      <w:lvlText w:val="%8."/>
+      <w:lvlJc w:val="left"/>
+      <w:pPr>
+        <w:ind w:left="5760" w:hanging="360"/>
+      </w:pPr>
+    </w:lvl>
+    <w:lvl w:ilvl="8" w:tplc="0409001B" w:tentative="1">
+      <w:start w:val="1"/>
+      <w:numFmt w:val="lowerRoman"/>
+      <w:lvlText w:val="%9."/>
+      <w:lvlJc w:val="right"/>
+      <w:pPr>
+        <w:ind w:left="6480" w:hanging="180"/>
+      </w:pPr>
+    </w:lvl>
+  </w:abstractNum>
+  <w:abstractNum w:abstractNumId="2" w15:restartNumberingAfterBreak="0">
+    <w:nsid w:val="540D3C13"/>
+    <w:multiLevelType w:val="hybridMultilevel"/>
+    <w:tmpl w:val="CBA29A64"/>
+    <w:lvl w:ilvl="0" w:tplc="04090001">
+      <w:start w:val="1"/>
+      <w:numFmt w:val="bullet"/>
+      <w:lvlText w:val=""/>
+      <w:lvlJc w:val="left"/>
+      <w:pPr>
+        <w:ind w:left="720" w:hanging="360"/>
+      </w:pPr>
+      <w:rPr>
+        <w:rFonts w:ascii="Symbol" w:hAnsi="Symbol" w:hint="default"/>
+      </w:rPr>
+    </w:lvl>
+    <w:lvl w:ilvl="1" w:tplc="04090003">
+      <w:start w:val="1"/>
+      <w:numFmt w:val="bullet"/>
+      <w:lvlText w:val="o"/>
+      <w:lvlJc w:val="left"/>
+      <w:pPr>
+        <w:ind w:left="1440" w:hanging="360"/>
+      </w:pPr>
+      <w:rPr>
+        <w:rFonts w:ascii="Courier New" w:hAnsi="Courier New" w:cs="Courier New" w:hint="default"/>
+      </w:rPr>
+    </w:lvl>
+    <w:lvl w:ilvl="2" w:tplc="04090005" w:tentative="1">
+      <w:start w:val="1"/>
+      <w:numFmt w:val="bullet"/>
+      <w:lvlText w:val=""/>
+      <w:lvlJc w:val="left"/>
+      <w:pPr>
+        <w:ind w:left="2160" w:hanging="360"/>
+      </w:pPr>
+      <w:rPr>
+        <w:rFonts w:ascii="Wingdings" w:hAnsi="Wingdings" w:hint="default"/>
+      </w:rPr>
+    </w:lvl>
+    <w:lvl w:ilvl="3" w:tplc="04090001" w:tentative="1">
+      <w:start w:val="1"/>
+      <w:numFmt w:val="bullet"/>
+      <w:lvlText w:val=""/>
+      <w:lvlJc w:val="left"/>
+      <w:pPr>
+        <w:ind w:left="2880" w:hanging="360"/>
+      </w:pPr>
+      <w:rPr>
+        <w:rFonts w:ascii="Symbol" w:hAnsi="Symbol" w:hint="default"/>
+      </w:rPr>
+    </w:lvl>
+    <w:lvl w:ilvl="4" w:tplc="04090003" w:tentative="1">
+      <w:start w:val="1"/>
+      <w:numFmt w:val="bullet"/>
+      <w:lvlText w:val="o"/>
+      <w:lvlJc w:val="left"/>
+      <w:pPr>
+        <w:ind w:left="3600" w:hanging="360"/>
+      </w:pPr>
+      <w:rPr>
+        <w:rFonts w:ascii="Courier New" w:hAnsi="Courier New" w:cs="Courier New" w:hint="default"/>
+      </w:rPr>
+    </w:lvl>
+    <w:lvl w:ilvl="5" w:tplc="04090005" w:tentative="1">
+      <w:start w:val="1"/>
+      <w:numFmt w:val="bullet"/>
+      <w:lvlText w:val=""/>
+      <w:lvlJc w:val="left"/>
+      <w:pPr>
+        <w:ind w:left="4320" w:hanging="360"/>
+      </w:pPr>
+      <w:rPr>
+        <w:rFonts w:ascii="Wingdings" w:hAnsi="Wingdings" w:hint="default"/>
+      </w:rPr>
+    </w:lvl>
+    <w:lvl w:ilvl="6" w:tplc="04090001" w:tentative="1">
+      <w:start w:val="1"/>
+      <w:numFmt w:val="bullet"/>
+      <w:lvlText w:val=""/>
+      <w:lvlJc w:val="left"/>
+      <w:pPr>
+        <w:ind w:left="5040" w:hanging="360"/>
+      </w:pPr>
+      <w:rPr>
+        <w:rFonts w:ascii="Symbol" w:hAnsi="Symbol" w:hint="default"/>
+      </w:rPr>
+    </w:lvl>
+    <w:lvl w:ilvl="7" w:tplc="04090003" w:tentative="1">
+      <w:start w:val="1"/>
+      <w:numFmt w:val="bullet"/>
+      <w:lvlText w:val="o"/>
+      <w:lvlJc w:val="left"/>
+      <w:pPr>
+        <w:ind w:left="5760" w:hanging="360"/>
+      </w:pPr>
+      <w:rPr>
+        <w:rFonts w:ascii="Courier New" w:hAnsi="Courier New" w:cs="Courier New" w:hint="default"/>
+      </w:rPr>
+    </w:lvl>
+    <w:lvl w:ilvl="8" w:tplc="04090005" w:tentative="1">
+      <w:start w:val="1"/>
+      <w:numFmt w:val="bullet"/>
+      <w:lvlText w:val=""/>
+      <w:lvlJc w:val="left"/>
+      <w:pPr>
+        <w:ind w:left="6480" w:hanging="360"/>
+      </w:pPr>
+      <w:rPr>
+        <w:rFonts w:ascii="Wingdings" w:hAnsi="Wingdings" w:hint="default"/>
+      </w:rPr>
+    </w:lvl>
+  </w:abstractNum>
+  <w:abstractNum w:abstractNumId="3" w15:restartNumberingAfterBreak="0">
     <w:nsid w:val="5B5B0612"/>
     <w:multiLevelType w:val="hybridMultilevel"/>
     <w:tmpl w:val="2F786408"/>
@@ -1967,7 +4238,7 @@
       </w:rPr>
     </w:lvl>
   </w:abstractNum>
-  <w:abstractNum w:abstractNumId="1" w15:restartNumberingAfterBreak="0">
+  <w:abstractNum w:abstractNumId="4" w15:restartNumberingAfterBreak="0">
     <w:nsid w:val="73280AFC"/>
     <w:multiLevelType w:val="hybridMultilevel"/>
     <w:tmpl w:val="259C5D4A"/>
@@ -2080,7 +4351,7 @@
       </w:rPr>
     </w:lvl>
   </w:abstractNum>
-  <w:abstractNum w:abstractNumId="2" w15:restartNumberingAfterBreak="0">
+  <w:abstractNum w:abstractNumId="5" w15:restartNumberingAfterBreak="0">
     <w:nsid w:val="77820409"/>
     <w:multiLevelType w:val="hybridMultilevel"/>
     <w:tmpl w:val="EF4CF9E2"/>
@@ -2193,7 +4464,7 @@
       </w:rPr>
     </w:lvl>
   </w:abstractNum>
-  <w:abstractNum w:abstractNumId="3" w15:restartNumberingAfterBreak="0">
+  <w:abstractNum w:abstractNumId="6" w15:restartNumberingAfterBreak="0">
     <w:nsid w:val="78760BBB"/>
     <w:multiLevelType w:val="hybridMultilevel"/>
     <w:tmpl w:val="86108BAA"/>
@@ -2307,16 +4578,25 @@
     </w:lvl>
   </w:abstractNum>
   <w:num w:numId="1" w16cid:durableId="1926650111">
+    <w:abstractNumId w:val="6"/>
+  </w:num>
+  <w:num w:numId="2" w16cid:durableId="1703365002">
+    <w:abstractNumId w:val="5"/>
+  </w:num>
+  <w:num w:numId="3" w16cid:durableId="210727592">
+    <w:abstractNumId w:val="4"/>
+  </w:num>
+  <w:num w:numId="4" w16cid:durableId="1179466217">
     <w:abstractNumId w:val="3"/>
   </w:num>
-  <w:num w:numId="2" w16cid:durableId="1703365002">
+  <w:num w:numId="5" w16cid:durableId="2009167446">
+    <w:abstractNumId w:val="0"/>
+  </w:num>
+  <w:num w:numId="6" w16cid:durableId="96489328">
     <w:abstractNumId w:val="2"/>
   </w:num>
-  <w:num w:numId="3" w16cid:durableId="210727592">
+  <w:num w:numId="7" w16cid:durableId="662969334">
     <w:abstractNumId w:val="1"/>
-  </w:num>
-  <w:num w:numId="4" w16cid:durableId="1179466217">
-    <w:abstractNumId w:val="0"/>
   </w:num>
 </w:numbering>
 </file>

</xml_diff>